<commit_message>
updated my testing use cases
</commit_message>
<xml_diff>
--- a/DesignDocuments/swen301_a2_testingdoc_linusgo_300345571.docx
+++ b/DesignDocuments/swen301_a2_testingdoc_linusgo_300345571.docx
@@ -1,6 +1,6 @@
 
 <file path=word/document.xml><?xml version="1.0" encoding="utf-8"?>
-<w:document xmlns:wpc="http://schemas.microsoft.com/office/word/2010/wordprocessingCanvas" xmlns:cx="http://schemas.microsoft.com/office/drawing/2014/chartex" xmlns:cx1="http://schemas.microsoft.com/office/drawing/2015/9/8/chartex" xmlns:cx2="http://schemas.microsoft.com/office/drawing/2015/10/21/chartex" xmlns:cx3="http://schemas.microsoft.com/office/drawing/2016/5/9/chartex" xmlns:cx4="http://schemas.microsoft.com/office/drawing/2016/5/10/chartex" xmlns:cx5="http://schemas.microsoft.com/office/drawing/2016/5/11/chartex" xmlns:mc="http://schemas.openxmlformats.org/markup-compatibility/2006" xmlns:o="urn:schemas-microsoft-com:office:office" xmlns:r="http://schemas.openxmlformats.org/officeDocument/2006/relationships" xmlns:m="http://schemas.openxmlformats.org/officeDocument/2006/math" xmlns:v="urn:schemas-microsoft-com:vml" xmlns:wp14="http://schemas.microsoft.com/office/word/2010/wordprocessingDrawing" xmlns:wp="http://schemas.openxmlformats.org/drawingml/2006/wordprocessingDrawing" xmlns:w10="urn:schemas-microsoft-com:office:word" xmlns:w="http://schemas.openxmlformats.org/wordprocessingml/2006/main" xmlns:w14="http://schemas.microsoft.com/office/word/2010/wordml" xmlns:w15="http://schemas.microsoft.com/office/word/2012/wordml" xmlns:w16se="http://schemas.microsoft.com/office/word/2015/wordml/symex" xmlns:wpg="http://schemas.microsoft.com/office/word/2010/wordprocessingGroup" xmlns:wpi="http://schemas.microsoft.com/office/word/2010/wordprocessingInk" xmlns:wne="http://schemas.microsoft.com/office/word/2006/wordml" xmlns:wps="http://schemas.microsoft.com/office/word/2010/wordprocessingShape" mc:Ignorable="w14 w15 w16se wp14">
+<w:document xmlns:wpc="http://schemas.microsoft.com/office/word/2010/wordprocessingCanvas" xmlns:mo="http://schemas.microsoft.com/office/mac/office/2008/main" xmlns:mc="http://schemas.openxmlformats.org/markup-compatibility/2006" xmlns:mv="urn:schemas-microsoft-com:mac:vml" xmlns:o="urn:schemas-microsoft-com:office:office" xmlns:r="http://schemas.openxmlformats.org/officeDocument/2006/relationships" xmlns:m="http://schemas.openxmlformats.org/officeDocument/2006/math" xmlns:v="urn:schemas-microsoft-com:vml" xmlns:wp14="http://schemas.microsoft.com/office/word/2010/wordprocessingDrawing" xmlns:wp="http://schemas.openxmlformats.org/drawingml/2006/wordprocessingDrawing" xmlns:w10="urn:schemas-microsoft-com:office:word" xmlns:w="http://schemas.openxmlformats.org/wordprocessingml/2006/main" xmlns:w14="http://schemas.microsoft.com/office/word/2010/wordml" xmlns:w15="http://schemas.microsoft.com/office/word/2012/wordml" xmlns:wpg="http://schemas.microsoft.com/office/word/2010/wordprocessingGroup" xmlns:wpi="http://schemas.microsoft.com/office/word/2010/wordprocessingInk" xmlns:wne="http://schemas.microsoft.com/office/word/2006/wordml" xmlns:wps="http://schemas.microsoft.com/office/word/2010/wordprocessingShape" mc:Ignorable="w14 w15 wp14">
   <w:body>
     <w:p>
       <w:pPr>
@@ -14,21 +14,7 @@
         <w:rPr>
           <w:lang w:val="en-US"/>
         </w:rPr>
-        <w:t xml:space="preserve">SWEN 301 </w:t>
-      </w:r>
-      <w:proofErr w:type="spellStart"/>
-      <w:r>
-        <w:rPr>
-          <w:lang w:val="en-US"/>
-        </w:rPr>
-        <w:t>KPSmart</w:t>
-      </w:r>
-      <w:proofErr w:type="spellEnd"/>
-      <w:r>
-        <w:rPr>
-          <w:lang w:val="en-US"/>
-        </w:rPr>
-        <w:t xml:space="preserve"> Testing</w:t>
+        <w:t>SWEN 301 KPSmart Testing</w:t>
       </w:r>
       <w:r>
         <w:rPr>
@@ -109,6 +95,63 @@
     </w:p>
     <w:p>
       <w:pPr>
+        <w:rPr>
+          <w:lang w:val="en-US"/>
+        </w:rPr>
+      </w:pPr>
+      <w:r>
+        <w:rPr>
+          <w:lang w:val="en-US"/>
+        </w:rPr>
+        <w:t>Section I: Architecture Design</w:t>
+      </w:r>
+    </w:p>
+    <w:p>
+      <w:pPr>
+        <w:rPr>
+          <w:lang w:val="en-US"/>
+        </w:rPr>
+      </w:pPr>
+    </w:p>
+    <w:p>
+      <w:pPr>
+        <w:rPr>
+          <w:rFonts w:ascii="Helvetica" w:eastAsiaTheme="majorEastAsia" w:hAnsi="Helvetica" w:cstheme="majorBidi"/>
+          <w:color w:val="000000" w:themeColor="text1"/>
+          <w:sz w:val="32"/>
+          <w:szCs w:val="32"/>
+          <w:lang w:val="en-US"/>
+        </w:rPr>
+      </w:pPr>
+      <w:r>
+        <w:rPr>
+          <w:lang w:val="en-US"/>
+        </w:rPr>
+        <w:t>For my pe</w:t>
+      </w:r>
+      <w:r>
+        <w:rPr>
+          <w:lang w:val="en-US"/>
+        </w:rPr>
+        <w:t>rsonal A</w:t>
+      </w:r>
+      <w:r>
+        <w:rPr>
+          <w:lang w:val="en-US"/>
+        </w:rPr>
+        <w:t>rchitecture design, I used the ___, ___ and ___ models for the design.</w:t>
+      </w:r>
+      <w:bookmarkStart w:id="0" w:name="_GoBack"/>
+      <w:bookmarkEnd w:id="0"/>
+      <w:r>
+        <w:rPr>
+          <w:lang w:val="en-US"/>
+        </w:rPr>
+        <w:br w:type="page"/>
+      </w:r>
+    </w:p>
+    <w:p>
+      <w:pPr>
         <w:pStyle w:val="Heading1"/>
         <w:rPr>
           <w:lang w:val="en-US"/>
@@ -139,16 +182,8 @@
           <w:lang w:val="en-US"/>
         </w:rPr>
         <w:tab/>
-        <w:t xml:space="preserve">Test Cases for </w:t>
+        <w:t>Test Cases for KPSmart</w:t>
       </w:r>
-      <w:proofErr w:type="spellStart"/>
-      <w:r>
-        <w:rPr>
-          <w:lang w:val="en-US"/>
-        </w:rPr>
-        <w:t>KPSmart</w:t>
-      </w:r>
-      <w:proofErr w:type="spellEnd"/>
     </w:p>
     <w:p>
       <w:pPr>
@@ -224,21 +259,7 @@
         <w:rPr>
           <w:lang w:val="en-US"/>
         </w:rPr>
-        <w:t xml:space="preserve"> Logging in into the </w:t>
-      </w:r>
-      <w:proofErr w:type="spellStart"/>
-      <w:r>
-        <w:rPr>
-          <w:lang w:val="en-US"/>
-        </w:rPr>
-        <w:t>KPSmart</w:t>
-      </w:r>
-      <w:proofErr w:type="spellEnd"/>
-      <w:r>
-        <w:rPr>
-          <w:lang w:val="en-US"/>
-        </w:rPr>
-        <w:t xml:space="preserve"> Program</w:t>
+        <w:t xml:space="preserve"> Logging in into the KPSmart Program</w:t>
       </w:r>
     </w:p>
     <w:p>
@@ -505,16 +526,8 @@
               <w:rPr>
                 <w:lang w:val="en-US"/>
               </w:rPr>
-              <w:t xml:space="preserve"> </w:t>
-            </w:r>
-            <w:proofErr w:type="spellStart"/>
-            <w:r>
-              <w:rPr>
-                <w:lang w:val="en-US"/>
-              </w:rPr>
-              <w:t>linusgo</w:t>
-            </w:r>
-            <w:proofErr w:type="spellEnd"/>
+              <w:t xml:space="preserve"> linusgo</w:t>
+            </w:r>
           </w:p>
           <w:p>
             <w:pPr>
@@ -607,16 +620,8 @@
               <w:rPr>
                 <w:lang w:val="en-US"/>
               </w:rPr>
-              <w:t xml:space="preserve">Username: </w:t>
-            </w:r>
-            <w:proofErr w:type="spellStart"/>
-            <w:r>
-              <w:rPr>
-                <w:lang w:val="en-US"/>
-              </w:rPr>
-              <w:t>linusgo</w:t>
-            </w:r>
-            <w:proofErr w:type="spellEnd"/>
+              <w:t>Username: linusgo</w:t>
+            </w:r>
           </w:p>
           <w:p>
             <w:pPr>
@@ -634,16 +639,8 @@
               <w:rPr>
                 <w:lang w:val="en-US"/>
               </w:rPr>
-              <w:t xml:space="preserve">word: </w:t>
-            </w:r>
-            <w:proofErr w:type="spellStart"/>
-            <w:r>
-              <w:rPr>
-                <w:lang w:val="en-US"/>
-              </w:rPr>
-              <w:t>blahblah</w:t>
-            </w:r>
-            <w:proofErr w:type="spellEnd"/>
+              <w:t>word: blahblah</w:t>
+            </w:r>
           </w:p>
         </w:tc>
         <w:tc>
@@ -744,42 +741,20 @@
               <w:rPr>
                 <w:lang w:val="en-US"/>
               </w:rPr>
-              <w:t xml:space="preserve">[Username: </w:t>
-            </w:r>
-            <w:proofErr w:type="spellStart"/>
-            <w:r>
-              <w:rPr>
-                <w:lang w:val="en-US"/>
-              </w:rPr>
-              <w:t>linusgo</w:t>
-            </w:r>
-            <w:proofErr w:type="spellEnd"/>
-          </w:p>
-          <w:p>
-            <w:pPr>
-              <w:rPr>
-                <w:lang w:val="en-US"/>
-              </w:rPr>
-            </w:pPr>
-            <w:r>
-              <w:rPr>
-                <w:lang w:val="en-US"/>
-              </w:rPr>
-              <w:t xml:space="preserve">Password: </w:t>
-            </w:r>
-            <w:proofErr w:type="spellStart"/>
-            <w:r>
-              <w:rPr>
-                <w:lang w:val="en-US"/>
-              </w:rPr>
-              <w:t>blahblah</w:t>
-            </w:r>
-            <w:proofErr w:type="spellEnd"/>
-            <w:r>
-              <w:rPr>
-                <w:lang w:val="en-US"/>
-              </w:rPr>
-              <w:t>]</w:t>
+              <w:t>[Username: linusgo</w:t>
+            </w:r>
+          </w:p>
+          <w:p>
+            <w:pPr>
+              <w:rPr>
+                <w:lang w:val="en-US"/>
+              </w:rPr>
+            </w:pPr>
+            <w:r>
+              <w:rPr>
+                <w:lang w:val="en-US"/>
+              </w:rPr>
+              <w:t>Password: blahblah]</w:t>
             </w:r>
           </w:p>
         </w:tc>
@@ -958,11 +933,6 @@
           <w:lang w:val="en-US"/>
         </w:rPr>
         <w:tab/>
-      </w:r>
-      <w:r>
-        <w:rPr>
-          <w:lang w:val="en-US"/>
-        </w:rPr>
         <w:t xml:space="preserve">The User Requests a Delivery </w:t>
       </w:r>
     </w:p>
@@ -2283,6 +2253,14 @@
               </w:rPr>
               <w:t>a domestic air route exists</w:t>
             </w:r>
+            <w:r>
+              <w:rPr>
+                <w:sz w:val="18"/>
+                <w:szCs w:val="18"/>
+                <w:lang w:val="en-US"/>
+              </w:rPr>
+              <w:t xml:space="preserve"> </w:t>
+            </w:r>
           </w:p>
           <w:p>
             <w:pPr>
@@ -2655,6 +2633,14 @@
               </w:rPr>
               <w:t>exists</w:t>
             </w:r>
+            <w:r>
+              <w:rPr>
+                <w:sz w:val="18"/>
+                <w:szCs w:val="18"/>
+                <w:lang w:val="en-US"/>
+              </w:rPr>
+              <w:t xml:space="preserve"> for that route</w:t>
+            </w:r>
           </w:p>
           <w:p>
             <w:pPr>
@@ -2710,52 +2696,15 @@
           <w:lang w:val="en-US"/>
         </w:rPr>
         <w:lastRenderedPageBreak/>
-        <w:t>Scenario I</w:t>
+        <w:t>Scenario III:</w:t>
       </w:r>
       <w:r>
         <w:rPr>
           <w:lang w:val="en-US"/>
         </w:rPr>
-        <w:t>I</w:t>
+        <w:tab/>
+        <w:t xml:space="preserve">The User Updates Transport Costs </w:t>
       </w:r>
-      <w:r>
-        <w:rPr>
-          <w:lang w:val="en-US"/>
-        </w:rPr>
-        <w:t>I:</w:t>
-      </w:r>
-      <w:r>
-        <w:rPr>
-          <w:lang w:val="en-US"/>
-        </w:rPr>
-        <w:tab/>
-      </w:r>
-      <w:r>
-        <w:rPr>
-          <w:lang w:val="en-US"/>
-        </w:rPr>
-        <w:t>The User Updates Transport Costs</w:t>
-      </w:r>
-      <w:r>
-        <w:rPr>
-          <w:lang w:val="en-US"/>
-        </w:rPr>
-        <w:t xml:space="preserve"> </w:t>
-      </w:r>
-    </w:p>
-    <w:p>
-      <w:pPr>
-        <w:rPr>
-          <w:lang w:val="en-US"/>
-        </w:rPr>
-      </w:pPr>
-    </w:p>
-    <w:p>
-      <w:pPr>
-        <w:rPr>
-          <w:lang w:val="en-US"/>
-        </w:rPr>
-      </w:pPr>
     </w:p>
     <w:tbl>
       <w:tblPr>
@@ -2770,6 +2719,9 @@
         <w:gridCol w:w="2253"/>
       </w:tblGrid>
       <w:tr>
+        <w:trPr>
+          <w:trHeight w:val="242"/>
+        </w:trPr>
         <w:tc>
           <w:tcPr>
             <w:tcW w:w="2252" w:type="dxa"/>
@@ -2867,14 +2819,14 @@
           <w:p>
             <w:pPr>
               <w:rPr>
-                <w:sz w:val="14"/>
-                <w:szCs w:val="16"/>
-                <w:lang w:val="en-US"/>
-              </w:rPr>
-            </w:pPr>
-            <w:r>
-              <w:rPr>
-                <w:sz w:val="14"/>
+                <w:sz w:val="16"/>
+                <w:szCs w:val="16"/>
+                <w:lang w:val="en-US"/>
+              </w:rPr>
+            </w:pPr>
+            <w:r>
+              <w:rPr>
+                <w:sz w:val="16"/>
                 <w:szCs w:val="16"/>
                 <w:lang w:val="en-US"/>
               </w:rPr>
@@ -2884,7 +2836,7 @@
           <w:p>
             <w:pPr>
               <w:rPr>
-                <w:sz w:val="14"/>
+                <w:sz w:val="16"/>
                 <w:szCs w:val="16"/>
                 <w:lang w:val="en-US"/>
               </w:rPr>
@@ -2898,14 +2850,14 @@
           <w:p>
             <w:pPr>
               <w:rPr>
-                <w:sz w:val="14"/>
-                <w:szCs w:val="16"/>
-                <w:lang w:val="en-US"/>
-              </w:rPr>
-            </w:pPr>
-            <w:r>
-              <w:rPr>
-                <w:sz w:val="14"/>
+                <w:sz w:val="16"/>
+                <w:szCs w:val="16"/>
+                <w:lang w:val="en-US"/>
+              </w:rPr>
+            </w:pPr>
+            <w:r>
+              <w:rPr>
+                <w:sz w:val="16"/>
                 <w:szCs w:val="16"/>
                 <w:lang w:val="en-US"/>
               </w:rPr>
@@ -2913,7 +2865,7 @@
             </w:r>
             <w:r>
               <w:rPr>
-                <w:sz w:val="14"/>
+                <w:sz w:val="16"/>
                 <w:szCs w:val="16"/>
                 <w:lang w:val="en-US"/>
               </w:rPr>
@@ -2928,14 +2880,14 @@
           <w:p>
             <w:pPr>
               <w:rPr>
-                <w:sz w:val="14"/>
-                <w:szCs w:val="16"/>
-                <w:lang w:val="en-US"/>
-              </w:rPr>
-            </w:pPr>
-            <w:r>
-              <w:rPr>
-                <w:sz w:val="14"/>
+                <w:sz w:val="16"/>
+                <w:szCs w:val="16"/>
+                <w:lang w:val="en-US"/>
+              </w:rPr>
+            </w:pPr>
+            <w:r>
+              <w:rPr>
+                <w:sz w:val="16"/>
                 <w:szCs w:val="16"/>
                 <w:lang w:val="en-US"/>
               </w:rPr>
@@ -2945,14 +2897,14 @@
           <w:p>
             <w:pPr>
               <w:rPr>
-                <w:sz w:val="14"/>
-                <w:szCs w:val="16"/>
-                <w:lang w:val="en-US"/>
-              </w:rPr>
-            </w:pPr>
-            <w:r>
-              <w:rPr>
-                <w:sz w:val="14"/>
+                <w:sz w:val="16"/>
+                <w:szCs w:val="16"/>
+                <w:lang w:val="en-US"/>
+              </w:rPr>
+            </w:pPr>
+            <w:r>
+              <w:rPr>
+                <w:sz w:val="16"/>
                 <w:szCs w:val="16"/>
                 <w:lang w:val="en-US"/>
               </w:rPr>
@@ -2962,14 +2914,14 @@
           <w:p>
             <w:pPr>
               <w:rPr>
-                <w:sz w:val="14"/>
-                <w:szCs w:val="16"/>
-                <w:lang w:val="en-US"/>
-              </w:rPr>
-            </w:pPr>
-            <w:r>
-              <w:rPr>
-                <w:sz w:val="14"/>
+                <w:sz w:val="16"/>
+                <w:szCs w:val="16"/>
+                <w:lang w:val="en-US"/>
+              </w:rPr>
+            </w:pPr>
+            <w:r>
+              <w:rPr>
+                <w:sz w:val="16"/>
                 <w:szCs w:val="16"/>
                 <w:lang w:val="en-US"/>
               </w:rPr>
@@ -2979,14 +2931,14 @@
           <w:p>
             <w:pPr>
               <w:rPr>
-                <w:sz w:val="14"/>
-                <w:szCs w:val="16"/>
-                <w:lang w:val="en-US"/>
-              </w:rPr>
-            </w:pPr>
-            <w:r>
-              <w:rPr>
-                <w:sz w:val="14"/>
+                <w:sz w:val="16"/>
+                <w:szCs w:val="16"/>
+                <w:lang w:val="en-US"/>
+              </w:rPr>
+            </w:pPr>
+            <w:r>
+              <w:rPr>
+                <w:sz w:val="16"/>
                 <w:szCs w:val="16"/>
                 <w:lang w:val="en-US"/>
               </w:rPr>
@@ -2996,14 +2948,14 @@
           <w:p>
             <w:pPr>
               <w:rPr>
-                <w:sz w:val="14"/>
-                <w:szCs w:val="16"/>
-                <w:lang w:val="en-US"/>
-              </w:rPr>
-            </w:pPr>
-            <w:r>
-              <w:rPr>
-                <w:sz w:val="14"/>
+                <w:sz w:val="16"/>
+                <w:szCs w:val="16"/>
+                <w:lang w:val="en-US"/>
+              </w:rPr>
+            </w:pPr>
+            <w:r>
+              <w:rPr>
+                <w:sz w:val="16"/>
                 <w:szCs w:val="16"/>
                 <w:lang w:val="en-US"/>
               </w:rPr>
@@ -3013,14 +2965,14 @@
           <w:p>
             <w:pPr>
               <w:rPr>
-                <w:sz w:val="14"/>
-                <w:szCs w:val="16"/>
-                <w:lang w:val="en-US"/>
-              </w:rPr>
-            </w:pPr>
-            <w:r>
-              <w:rPr>
-                <w:sz w:val="14"/>
+                <w:sz w:val="16"/>
+                <w:szCs w:val="16"/>
+                <w:lang w:val="en-US"/>
+              </w:rPr>
+            </w:pPr>
+            <w:r>
+              <w:rPr>
+                <w:sz w:val="16"/>
                 <w:szCs w:val="16"/>
                 <w:lang w:val="en-US"/>
               </w:rPr>
@@ -3030,14 +2982,14 @@
           <w:p>
             <w:pPr>
               <w:rPr>
-                <w:sz w:val="14"/>
-                <w:szCs w:val="16"/>
-                <w:lang w:val="en-US"/>
-              </w:rPr>
-            </w:pPr>
-            <w:r>
-              <w:rPr>
-                <w:sz w:val="14"/>
+                <w:sz w:val="16"/>
+                <w:szCs w:val="16"/>
+                <w:lang w:val="en-US"/>
+              </w:rPr>
+            </w:pPr>
+            <w:r>
+              <w:rPr>
+                <w:sz w:val="16"/>
                 <w:szCs w:val="16"/>
                 <w:lang w:val="en-US"/>
               </w:rPr>
@@ -3045,7 +2997,7 @@
             </w:r>
             <w:r>
               <w:rPr>
-                <w:sz w:val="14"/>
+                <w:sz w:val="16"/>
                 <w:szCs w:val="16"/>
                 <w:lang w:val="en-US"/>
               </w:rPr>
@@ -3055,14 +3007,14 @@
           <w:p>
             <w:pPr>
               <w:rPr>
-                <w:sz w:val="14"/>
-                <w:szCs w:val="16"/>
-                <w:lang w:val="en-US"/>
-              </w:rPr>
-            </w:pPr>
-            <w:r>
-              <w:rPr>
-                <w:sz w:val="14"/>
+                <w:sz w:val="16"/>
+                <w:szCs w:val="16"/>
+                <w:lang w:val="en-US"/>
+              </w:rPr>
+            </w:pPr>
+            <w:r>
+              <w:rPr>
+                <w:sz w:val="16"/>
                 <w:szCs w:val="16"/>
                 <w:lang w:val="en-US"/>
               </w:rPr>
@@ -3072,14 +3024,14 @@
           <w:p>
             <w:pPr>
               <w:rPr>
-                <w:sz w:val="14"/>
-                <w:szCs w:val="16"/>
-                <w:lang w:val="en-US"/>
-              </w:rPr>
-            </w:pPr>
-            <w:r>
-              <w:rPr>
-                <w:sz w:val="14"/>
+                <w:sz w:val="16"/>
+                <w:szCs w:val="16"/>
+                <w:lang w:val="en-US"/>
+              </w:rPr>
+            </w:pPr>
+            <w:r>
+              <w:rPr>
+                <w:sz w:val="16"/>
                 <w:szCs w:val="16"/>
                 <w:lang w:val="en-US"/>
               </w:rPr>
@@ -3089,14 +3041,14 @@
           <w:p>
             <w:pPr>
               <w:rPr>
-                <w:sz w:val="14"/>
-                <w:szCs w:val="16"/>
-                <w:lang w:val="en-US"/>
-              </w:rPr>
-            </w:pPr>
-            <w:r>
-              <w:rPr>
-                <w:sz w:val="14"/>
+                <w:sz w:val="16"/>
+                <w:szCs w:val="16"/>
+                <w:lang w:val="en-US"/>
+              </w:rPr>
+            </w:pPr>
+            <w:r>
+              <w:rPr>
+                <w:sz w:val="16"/>
                 <w:szCs w:val="16"/>
                 <w:lang w:val="en-US"/>
               </w:rPr>
@@ -3106,14 +3058,14 @@
           <w:p>
             <w:pPr>
               <w:rPr>
-                <w:sz w:val="14"/>
-                <w:szCs w:val="16"/>
-                <w:lang w:val="en-US"/>
-              </w:rPr>
-            </w:pPr>
-            <w:r>
-              <w:rPr>
-                <w:sz w:val="14"/>
+                <w:sz w:val="16"/>
+                <w:szCs w:val="16"/>
+                <w:lang w:val="en-US"/>
+              </w:rPr>
+            </w:pPr>
+            <w:r>
+              <w:rPr>
+                <w:sz w:val="16"/>
                 <w:szCs w:val="16"/>
                 <w:lang w:val="en-US"/>
               </w:rPr>
@@ -3123,14 +3075,14 @@
           <w:p>
             <w:pPr>
               <w:rPr>
-                <w:sz w:val="14"/>
-                <w:szCs w:val="16"/>
-                <w:lang w:val="en-US"/>
-              </w:rPr>
-            </w:pPr>
-            <w:r>
-              <w:rPr>
-                <w:sz w:val="14"/>
+                <w:sz w:val="16"/>
+                <w:szCs w:val="16"/>
+                <w:lang w:val="en-US"/>
+              </w:rPr>
+            </w:pPr>
+            <w:r>
+              <w:rPr>
+                <w:sz w:val="16"/>
                 <w:szCs w:val="16"/>
                 <w:lang w:val="en-US"/>
               </w:rPr>
@@ -3140,14 +3092,14 @@
           <w:p>
             <w:pPr>
               <w:rPr>
-                <w:sz w:val="14"/>
-                <w:szCs w:val="16"/>
-                <w:lang w:val="en-US"/>
-              </w:rPr>
-            </w:pPr>
-            <w:r>
-              <w:rPr>
-                <w:sz w:val="14"/>
+                <w:sz w:val="16"/>
+                <w:szCs w:val="16"/>
+                <w:lang w:val="en-US"/>
+              </w:rPr>
+            </w:pPr>
+            <w:r>
+              <w:rPr>
+                <w:sz w:val="16"/>
                 <w:szCs w:val="16"/>
                 <w:lang w:val="en-US"/>
               </w:rPr>
@@ -3157,14 +3109,14 @@
           <w:p>
             <w:pPr>
               <w:rPr>
-                <w:sz w:val="14"/>
-                <w:szCs w:val="16"/>
-                <w:lang w:val="en-US"/>
-              </w:rPr>
-            </w:pPr>
-            <w:r>
-              <w:rPr>
-                <w:sz w:val="14"/>
+                <w:sz w:val="16"/>
+                <w:szCs w:val="16"/>
+                <w:lang w:val="en-US"/>
+              </w:rPr>
+            </w:pPr>
+            <w:r>
+              <w:rPr>
+                <w:sz w:val="16"/>
                 <w:szCs w:val="16"/>
                 <w:lang w:val="en-US"/>
               </w:rPr>
@@ -3174,14 +3126,14 @@
           <w:p>
             <w:pPr>
               <w:rPr>
-                <w:sz w:val="14"/>
-                <w:szCs w:val="16"/>
-                <w:lang w:val="en-US"/>
-              </w:rPr>
-            </w:pPr>
-            <w:r>
-              <w:rPr>
-                <w:sz w:val="14"/>
+                <w:sz w:val="16"/>
+                <w:szCs w:val="16"/>
+                <w:lang w:val="en-US"/>
+              </w:rPr>
+            </w:pPr>
+            <w:r>
+              <w:rPr>
+                <w:sz w:val="16"/>
                 <w:szCs w:val="16"/>
                 <w:lang w:val="en-US"/>
               </w:rPr>
@@ -3189,7 +3141,7 @@
             </w:r>
             <w:r>
               <w:rPr>
-                <w:sz w:val="14"/>
+                <w:sz w:val="16"/>
                 <w:szCs w:val="16"/>
                 <w:lang w:val="en-US"/>
               </w:rPr>
@@ -3197,7 +3149,7 @@
             </w:r>
             <w:r>
               <w:rPr>
-                <w:sz w:val="14"/>
+                <w:sz w:val="16"/>
                 <w:szCs w:val="16"/>
                 <w:lang w:val="en-US"/>
               </w:rPr>
@@ -3207,14 +3159,14 @@
           <w:p>
             <w:pPr>
               <w:rPr>
-                <w:sz w:val="14"/>
-                <w:szCs w:val="16"/>
-                <w:lang w:val="en-US"/>
-              </w:rPr>
-            </w:pPr>
-            <w:r>
-              <w:rPr>
-                <w:sz w:val="14"/>
+                <w:sz w:val="16"/>
+                <w:szCs w:val="16"/>
+                <w:lang w:val="en-US"/>
+              </w:rPr>
+            </w:pPr>
+            <w:r>
+              <w:rPr>
+                <w:sz w:val="16"/>
                 <w:szCs w:val="16"/>
                 <w:lang w:val="en-US"/>
               </w:rPr>
@@ -3224,14 +3176,14 @@
           <w:p>
             <w:pPr>
               <w:rPr>
-                <w:sz w:val="14"/>
-                <w:szCs w:val="16"/>
-                <w:lang w:val="en-US"/>
-              </w:rPr>
-            </w:pPr>
-            <w:r>
-              <w:rPr>
-                <w:sz w:val="14"/>
+                <w:sz w:val="16"/>
+                <w:szCs w:val="16"/>
+                <w:lang w:val="en-US"/>
+              </w:rPr>
+            </w:pPr>
+            <w:r>
+              <w:rPr>
+                <w:sz w:val="16"/>
                 <w:szCs w:val="16"/>
                 <w:lang w:val="en-US"/>
               </w:rPr>
@@ -3241,14 +3193,14 @@
           <w:p>
             <w:pPr>
               <w:rPr>
-                <w:sz w:val="14"/>
-                <w:szCs w:val="16"/>
-                <w:lang w:val="en-US"/>
-              </w:rPr>
-            </w:pPr>
-            <w:r>
-              <w:rPr>
-                <w:sz w:val="14"/>
+                <w:sz w:val="16"/>
+                <w:szCs w:val="16"/>
+                <w:lang w:val="en-US"/>
+              </w:rPr>
+            </w:pPr>
+            <w:r>
+              <w:rPr>
+                <w:sz w:val="16"/>
                 <w:szCs w:val="16"/>
                 <w:lang w:val="en-US"/>
               </w:rPr>
@@ -3260,23 +3212,6 @@
           <w:tcPr>
             <w:tcW w:w="2253" w:type="dxa"/>
           </w:tcPr>
-          <w:p>
-            <w:pPr>
-              <w:rPr>
-                <w:sz w:val="18"/>
-                <w:szCs w:val="18"/>
-                <w:lang w:val="en-US"/>
-              </w:rPr>
-            </w:pPr>
-            <w:r>
-              <w:rPr>
-                <w:sz w:val="18"/>
-                <w:szCs w:val="18"/>
-                <w:lang w:val="en-US"/>
-              </w:rPr>
-              <w:t>After update is clicked:</w:t>
-            </w:r>
-          </w:p>
           <w:p>
             <w:pPr>
               <w:pStyle w:val="ListParagraph"/>
@@ -3285,15 +3220,15 @@
                 <w:numId w:val="2"/>
               </w:numPr>
               <w:rPr>
-                <w:sz w:val="18"/>
-                <w:szCs w:val="18"/>
-                <w:lang w:val="en-US"/>
-              </w:rPr>
-            </w:pPr>
-            <w:r>
-              <w:rPr>
-                <w:sz w:val="18"/>
-                <w:szCs w:val="18"/>
+                <w:sz w:val="16"/>
+                <w:szCs w:val="16"/>
+                <w:lang w:val="en-US"/>
+              </w:rPr>
+            </w:pPr>
+            <w:r>
+              <w:rPr>
+                <w:sz w:val="16"/>
+                <w:szCs w:val="16"/>
                 <w:lang w:val="en-US"/>
               </w:rPr>
               <w:t>Transport Price Update is added to the log file.</w:t>
@@ -3307,15 +3242,15 @@
                 <w:numId w:val="2"/>
               </w:numPr>
               <w:rPr>
-                <w:sz w:val="18"/>
-                <w:szCs w:val="18"/>
-                <w:lang w:val="en-US"/>
-              </w:rPr>
-            </w:pPr>
-            <w:r>
-              <w:rPr>
-                <w:sz w:val="18"/>
-                <w:szCs w:val="18"/>
+                <w:sz w:val="16"/>
+                <w:szCs w:val="16"/>
+                <w:lang w:val="en-US"/>
+              </w:rPr>
+            </w:pPr>
+            <w:r>
+              <w:rPr>
+                <w:sz w:val="16"/>
+                <w:szCs w:val="16"/>
                 <w:lang w:val="en-US"/>
               </w:rPr>
               <w:t>When the Clerk checks the new Transport costs again, the changes are saved.</w:t>
@@ -3331,14 +3266,14 @@
           <w:p>
             <w:pPr>
               <w:rPr>
-                <w:sz w:val="14"/>
-                <w:szCs w:val="16"/>
-                <w:lang w:val="en-US"/>
-              </w:rPr>
-            </w:pPr>
-            <w:r>
-              <w:rPr>
-                <w:sz w:val="14"/>
+                <w:sz w:val="16"/>
+                <w:szCs w:val="16"/>
+                <w:lang w:val="en-US"/>
+              </w:rPr>
+            </w:pPr>
+            <w:r>
+              <w:rPr>
+                <w:sz w:val="16"/>
                 <w:szCs w:val="16"/>
                 <w:lang w:val="en-US"/>
               </w:rPr>
@@ -3348,7 +3283,7 @@
           <w:p>
             <w:pPr>
               <w:rPr>
-                <w:sz w:val="14"/>
+                <w:sz w:val="16"/>
                 <w:szCs w:val="16"/>
                 <w:lang w:val="en-US"/>
               </w:rPr>
@@ -3362,14 +3297,14 @@
           <w:p>
             <w:pPr>
               <w:rPr>
-                <w:sz w:val="14"/>
-                <w:szCs w:val="16"/>
-                <w:lang w:val="en-US"/>
-              </w:rPr>
-            </w:pPr>
-            <w:r>
-              <w:rPr>
-                <w:sz w:val="14"/>
+                <w:sz w:val="16"/>
+                <w:szCs w:val="16"/>
+                <w:lang w:val="en-US"/>
+              </w:rPr>
+            </w:pPr>
+            <w:r>
+              <w:rPr>
+                <w:sz w:val="16"/>
                 <w:szCs w:val="16"/>
                 <w:lang w:val="en-US"/>
               </w:rPr>
@@ -3377,7 +3312,7 @@
             </w:r>
             <w:r>
               <w:rPr>
-                <w:sz w:val="14"/>
+                <w:sz w:val="16"/>
                 <w:szCs w:val="16"/>
                 <w:lang w:val="en-US"/>
               </w:rPr>
@@ -3392,14 +3327,14 @@
           <w:p>
             <w:pPr>
               <w:rPr>
-                <w:sz w:val="14"/>
-                <w:szCs w:val="16"/>
-                <w:lang w:val="en-US"/>
-              </w:rPr>
-            </w:pPr>
-            <w:r>
-              <w:rPr>
-                <w:sz w:val="14"/>
+                <w:sz w:val="16"/>
+                <w:szCs w:val="16"/>
+                <w:lang w:val="en-US"/>
+              </w:rPr>
+            </w:pPr>
+            <w:r>
+              <w:rPr>
+                <w:sz w:val="16"/>
                 <w:szCs w:val="16"/>
                 <w:lang w:val="en-US"/>
               </w:rPr>
@@ -3409,14 +3344,14 @@
           <w:p>
             <w:pPr>
               <w:rPr>
-                <w:sz w:val="14"/>
-                <w:szCs w:val="16"/>
-                <w:lang w:val="en-US"/>
-              </w:rPr>
-            </w:pPr>
-            <w:r>
-              <w:rPr>
-                <w:sz w:val="14"/>
+                <w:sz w:val="16"/>
+                <w:szCs w:val="16"/>
+                <w:lang w:val="en-US"/>
+              </w:rPr>
+            </w:pPr>
+            <w:r>
+              <w:rPr>
+                <w:sz w:val="16"/>
                 <w:szCs w:val="16"/>
                 <w:lang w:val="en-US"/>
               </w:rPr>
@@ -3426,14 +3361,14 @@
           <w:p>
             <w:pPr>
               <w:rPr>
-                <w:sz w:val="14"/>
-                <w:szCs w:val="16"/>
-                <w:lang w:val="en-US"/>
-              </w:rPr>
-            </w:pPr>
-            <w:r>
-              <w:rPr>
-                <w:sz w:val="14"/>
+                <w:sz w:val="16"/>
+                <w:szCs w:val="16"/>
+                <w:lang w:val="en-US"/>
+              </w:rPr>
+            </w:pPr>
+            <w:r>
+              <w:rPr>
+                <w:sz w:val="16"/>
                 <w:szCs w:val="16"/>
                 <w:lang w:val="en-US"/>
               </w:rPr>
@@ -3444,7 +3379,7 @@
             <w:pPr>
               <w:rPr>
                 <w:b/>
-                <w:sz w:val="14"/>
+                <w:sz w:val="16"/>
                 <w:szCs w:val="16"/>
                 <w:lang w:val="en-US"/>
               </w:rPr>
@@ -3452,7 +3387,7 @@
             <w:r>
               <w:rPr>
                 <w:b/>
-                <w:sz w:val="14"/>
+                <w:sz w:val="16"/>
                 <w:szCs w:val="16"/>
                 <w:lang w:val="en-US"/>
               </w:rPr>
@@ -3462,14 +3397,14 @@
           <w:p>
             <w:pPr>
               <w:rPr>
-                <w:sz w:val="14"/>
-                <w:szCs w:val="16"/>
-                <w:lang w:val="en-US"/>
-              </w:rPr>
-            </w:pPr>
-            <w:r>
-              <w:rPr>
-                <w:sz w:val="14"/>
+                <w:sz w:val="16"/>
+                <w:szCs w:val="16"/>
+                <w:lang w:val="en-US"/>
+              </w:rPr>
+            </w:pPr>
+            <w:r>
+              <w:rPr>
+                <w:sz w:val="16"/>
                 <w:szCs w:val="16"/>
                 <w:lang w:val="en-US"/>
               </w:rPr>
@@ -3479,14 +3414,14 @@
           <w:p>
             <w:pPr>
               <w:rPr>
-                <w:sz w:val="14"/>
-                <w:szCs w:val="16"/>
-                <w:lang w:val="en-US"/>
-              </w:rPr>
-            </w:pPr>
-            <w:r>
-              <w:rPr>
-                <w:sz w:val="14"/>
+                <w:sz w:val="16"/>
+                <w:szCs w:val="16"/>
+                <w:lang w:val="en-US"/>
+              </w:rPr>
+            </w:pPr>
+            <w:r>
+              <w:rPr>
+                <w:sz w:val="16"/>
                 <w:szCs w:val="16"/>
                 <w:lang w:val="en-US"/>
               </w:rPr>
@@ -3496,14 +3431,14 @@
           <w:p>
             <w:pPr>
               <w:rPr>
-                <w:sz w:val="14"/>
-                <w:szCs w:val="16"/>
-                <w:lang w:val="en-US"/>
-              </w:rPr>
-            </w:pPr>
-            <w:r>
-              <w:rPr>
-                <w:sz w:val="14"/>
+                <w:sz w:val="16"/>
+                <w:szCs w:val="16"/>
+                <w:lang w:val="en-US"/>
+              </w:rPr>
+            </w:pPr>
+            <w:r>
+              <w:rPr>
+                <w:sz w:val="16"/>
                 <w:szCs w:val="16"/>
                 <w:lang w:val="en-US"/>
               </w:rPr>
@@ -3513,14 +3448,14 @@
           <w:p>
             <w:pPr>
               <w:rPr>
-                <w:sz w:val="14"/>
-                <w:szCs w:val="16"/>
-                <w:lang w:val="en-US"/>
-              </w:rPr>
-            </w:pPr>
-            <w:r>
-              <w:rPr>
-                <w:sz w:val="14"/>
+                <w:sz w:val="16"/>
+                <w:szCs w:val="16"/>
+                <w:lang w:val="en-US"/>
+              </w:rPr>
+            </w:pPr>
+            <w:r>
+              <w:rPr>
+                <w:sz w:val="16"/>
                 <w:szCs w:val="16"/>
                 <w:lang w:val="en-US"/>
               </w:rPr>
@@ -3530,14 +3465,14 @@
           <w:p>
             <w:pPr>
               <w:rPr>
-                <w:sz w:val="14"/>
-                <w:szCs w:val="16"/>
-                <w:lang w:val="en-US"/>
-              </w:rPr>
-            </w:pPr>
-            <w:r>
-              <w:rPr>
-                <w:sz w:val="14"/>
+                <w:sz w:val="16"/>
+                <w:szCs w:val="16"/>
+                <w:lang w:val="en-US"/>
+              </w:rPr>
+            </w:pPr>
+            <w:r>
+              <w:rPr>
+                <w:sz w:val="16"/>
                 <w:szCs w:val="16"/>
                 <w:lang w:val="en-US"/>
               </w:rPr>
@@ -3547,14 +3482,14 @@
           <w:p>
             <w:pPr>
               <w:rPr>
-                <w:sz w:val="14"/>
-                <w:szCs w:val="16"/>
-                <w:lang w:val="en-US"/>
-              </w:rPr>
-            </w:pPr>
-            <w:r>
-              <w:rPr>
-                <w:sz w:val="14"/>
+                <w:sz w:val="16"/>
+                <w:szCs w:val="16"/>
+                <w:lang w:val="en-US"/>
+              </w:rPr>
+            </w:pPr>
+            <w:r>
+              <w:rPr>
+                <w:sz w:val="16"/>
                 <w:szCs w:val="16"/>
                 <w:lang w:val="en-US"/>
               </w:rPr>
@@ -3564,14 +3499,14 @@
           <w:p>
             <w:pPr>
               <w:rPr>
-                <w:sz w:val="14"/>
-                <w:szCs w:val="16"/>
-                <w:lang w:val="en-US"/>
-              </w:rPr>
-            </w:pPr>
-            <w:r>
-              <w:rPr>
-                <w:sz w:val="14"/>
+                <w:sz w:val="16"/>
+                <w:szCs w:val="16"/>
+                <w:lang w:val="en-US"/>
+              </w:rPr>
+            </w:pPr>
+            <w:r>
+              <w:rPr>
+                <w:sz w:val="16"/>
                 <w:szCs w:val="16"/>
                 <w:lang w:val="en-US"/>
               </w:rPr>
@@ -3581,14 +3516,14 @@
           <w:p>
             <w:pPr>
               <w:rPr>
-                <w:sz w:val="14"/>
-                <w:szCs w:val="16"/>
-                <w:lang w:val="en-US"/>
-              </w:rPr>
-            </w:pPr>
-            <w:r>
-              <w:rPr>
-                <w:sz w:val="14"/>
+                <w:sz w:val="16"/>
+                <w:szCs w:val="16"/>
+                <w:lang w:val="en-US"/>
+              </w:rPr>
+            </w:pPr>
+            <w:r>
+              <w:rPr>
+                <w:sz w:val="16"/>
                 <w:szCs w:val="16"/>
                 <w:lang w:val="en-US"/>
               </w:rPr>
@@ -3598,14 +3533,14 @@
           <w:p>
             <w:pPr>
               <w:rPr>
-                <w:sz w:val="14"/>
-                <w:szCs w:val="16"/>
-                <w:lang w:val="en-US"/>
-              </w:rPr>
-            </w:pPr>
-            <w:r>
-              <w:rPr>
-                <w:sz w:val="14"/>
+                <w:sz w:val="16"/>
+                <w:szCs w:val="16"/>
+                <w:lang w:val="en-US"/>
+              </w:rPr>
+            </w:pPr>
+            <w:r>
+              <w:rPr>
+                <w:sz w:val="16"/>
                 <w:szCs w:val="16"/>
                 <w:lang w:val="en-US"/>
               </w:rPr>
@@ -3615,14 +3550,14 @@
           <w:p>
             <w:pPr>
               <w:rPr>
-                <w:sz w:val="14"/>
-                <w:szCs w:val="16"/>
-                <w:lang w:val="en-US"/>
-              </w:rPr>
-            </w:pPr>
-            <w:r>
-              <w:rPr>
-                <w:sz w:val="14"/>
+                <w:sz w:val="16"/>
+                <w:szCs w:val="16"/>
+                <w:lang w:val="en-US"/>
+              </w:rPr>
+            </w:pPr>
+            <w:r>
+              <w:rPr>
+                <w:sz w:val="16"/>
                 <w:szCs w:val="16"/>
                 <w:lang w:val="en-US"/>
               </w:rPr>
@@ -3632,14 +3567,14 @@
           <w:p>
             <w:pPr>
               <w:rPr>
-                <w:sz w:val="14"/>
-                <w:szCs w:val="16"/>
-                <w:lang w:val="en-US"/>
-              </w:rPr>
-            </w:pPr>
-            <w:r>
-              <w:rPr>
-                <w:sz w:val="14"/>
+                <w:sz w:val="16"/>
+                <w:szCs w:val="16"/>
+                <w:lang w:val="en-US"/>
+              </w:rPr>
+            </w:pPr>
+            <w:r>
+              <w:rPr>
+                <w:sz w:val="16"/>
                 <w:szCs w:val="16"/>
                 <w:lang w:val="en-US"/>
               </w:rPr>
@@ -3649,14 +3584,14 @@
           <w:p>
             <w:pPr>
               <w:rPr>
-                <w:sz w:val="14"/>
-                <w:szCs w:val="16"/>
-                <w:lang w:val="en-US"/>
-              </w:rPr>
-            </w:pPr>
-            <w:r>
-              <w:rPr>
-                <w:sz w:val="14"/>
+                <w:sz w:val="16"/>
+                <w:szCs w:val="16"/>
+                <w:lang w:val="en-US"/>
+              </w:rPr>
+            </w:pPr>
+            <w:r>
+              <w:rPr>
+                <w:sz w:val="16"/>
                 <w:szCs w:val="16"/>
                 <w:lang w:val="en-US"/>
               </w:rPr>
@@ -3666,14 +3601,14 @@
           <w:p>
             <w:pPr>
               <w:rPr>
-                <w:sz w:val="14"/>
-                <w:szCs w:val="16"/>
-                <w:lang w:val="en-US"/>
-              </w:rPr>
-            </w:pPr>
-            <w:r>
-              <w:rPr>
-                <w:sz w:val="14"/>
+                <w:sz w:val="16"/>
+                <w:szCs w:val="16"/>
+                <w:lang w:val="en-US"/>
+              </w:rPr>
+            </w:pPr>
+            <w:r>
+              <w:rPr>
+                <w:sz w:val="16"/>
                 <w:szCs w:val="16"/>
                 <w:lang w:val="en-US"/>
               </w:rPr>
@@ -3683,14 +3618,14 @@
           <w:p>
             <w:pPr>
               <w:rPr>
-                <w:sz w:val="14"/>
-                <w:szCs w:val="16"/>
-                <w:lang w:val="en-US"/>
-              </w:rPr>
-            </w:pPr>
-            <w:r>
-              <w:rPr>
-                <w:sz w:val="14"/>
+                <w:sz w:val="16"/>
+                <w:szCs w:val="16"/>
+                <w:lang w:val="en-US"/>
+              </w:rPr>
+            </w:pPr>
+            <w:r>
+              <w:rPr>
+                <w:sz w:val="16"/>
                 <w:szCs w:val="16"/>
                 <w:lang w:val="en-US"/>
               </w:rPr>
@@ -3702,23 +3637,6 @@
           <w:tcPr>
             <w:tcW w:w="2253" w:type="dxa"/>
           </w:tcPr>
-          <w:p>
-            <w:pPr>
-              <w:rPr>
-                <w:sz w:val="18"/>
-                <w:szCs w:val="18"/>
-                <w:lang w:val="en-US"/>
-              </w:rPr>
-            </w:pPr>
-            <w:r>
-              <w:rPr>
-                <w:sz w:val="18"/>
-                <w:szCs w:val="18"/>
-                <w:lang w:val="en-US"/>
-              </w:rPr>
-              <w:t>After update is clicked:</w:t>
-            </w:r>
-          </w:p>
           <w:p>
             <w:pPr>
               <w:pStyle w:val="ListParagraph"/>
@@ -3729,31 +3647,31 @@
               <w:rPr>
                 <w:b/>
                 <w:i/>
-                <w:sz w:val="18"/>
-                <w:szCs w:val="18"/>
-                <w:lang w:val="en-US"/>
-              </w:rPr>
-            </w:pPr>
-            <w:r>
-              <w:rPr>
-                <w:sz w:val="18"/>
-                <w:szCs w:val="18"/>
+                <w:sz w:val="16"/>
+                <w:szCs w:val="16"/>
+                <w:lang w:val="en-US"/>
+              </w:rPr>
+            </w:pPr>
+            <w:r>
+              <w:rPr>
+                <w:sz w:val="16"/>
+                <w:szCs w:val="16"/>
                 <w:lang w:val="en-US"/>
               </w:rPr>
               <w:t>The System</w:t>
             </w:r>
             <w:r>
               <w:rPr>
-                <w:sz w:val="18"/>
-                <w:szCs w:val="18"/>
+                <w:sz w:val="16"/>
+                <w:szCs w:val="16"/>
                 <w:lang w:val="en-US"/>
               </w:rPr>
               <w:t xml:space="preserve"> notifies the user that there is a missing field, and that </w:t>
             </w:r>
             <w:r>
               <w:rPr>
-                <w:sz w:val="18"/>
-                <w:szCs w:val="18"/>
+                <w:sz w:val="16"/>
+                <w:szCs w:val="16"/>
                 <w:lang w:val="en-US"/>
               </w:rPr>
               <w:t>it must be filled in.</w:t>
@@ -3763,8 +3681,8 @@
             <w:pPr>
               <w:pStyle w:val="ListParagraph"/>
               <w:rPr>
-                <w:sz w:val="18"/>
-                <w:szCs w:val="18"/>
+                <w:sz w:val="16"/>
+                <w:szCs w:val="16"/>
                 <w:lang w:val="en-US"/>
               </w:rPr>
             </w:pPr>
@@ -3779,14 +3697,14 @@
           <w:p>
             <w:pPr>
               <w:rPr>
-                <w:sz w:val="14"/>
-                <w:szCs w:val="16"/>
-                <w:lang w:val="en-US"/>
-              </w:rPr>
-            </w:pPr>
-            <w:r>
-              <w:rPr>
-                <w:sz w:val="14"/>
+                <w:sz w:val="16"/>
+                <w:szCs w:val="16"/>
+                <w:lang w:val="en-US"/>
+              </w:rPr>
+            </w:pPr>
+            <w:r>
+              <w:rPr>
+                <w:sz w:val="16"/>
                 <w:szCs w:val="16"/>
                 <w:lang w:val="en-US"/>
               </w:rPr>
@@ -3796,7 +3714,7 @@
           <w:p>
             <w:pPr>
               <w:rPr>
-                <w:sz w:val="14"/>
+                <w:sz w:val="16"/>
                 <w:szCs w:val="16"/>
                 <w:lang w:val="en-US"/>
               </w:rPr>
@@ -3810,14 +3728,14 @@
           <w:p>
             <w:pPr>
               <w:rPr>
-                <w:sz w:val="14"/>
-                <w:szCs w:val="16"/>
-                <w:lang w:val="en-US"/>
-              </w:rPr>
-            </w:pPr>
-            <w:r>
-              <w:rPr>
-                <w:sz w:val="14"/>
+                <w:sz w:val="16"/>
+                <w:szCs w:val="16"/>
+                <w:lang w:val="en-US"/>
+              </w:rPr>
+            </w:pPr>
+            <w:r>
+              <w:rPr>
+                <w:sz w:val="16"/>
                 <w:szCs w:val="16"/>
                 <w:lang w:val="en-US"/>
               </w:rPr>
@@ -3832,14 +3750,14 @@
           <w:p>
             <w:pPr>
               <w:rPr>
-                <w:sz w:val="14"/>
-                <w:szCs w:val="16"/>
-                <w:lang w:val="en-US"/>
-              </w:rPr>
-            </w:pPr>
-            <w:r>
-              <w:rPr>
-                <w:sz w:val="14"/>
+                <w:sz w:val="16"/>
+                <w:szCs w:val="16"/>
+                <w:lang w:val="en-US"/>
+              </w:rPr>
+            </w:pPr>
+            <w:r>
+              <w:rPr>
+                <w:sz w:val="16"/>
                 <w:szCs w:val="16"/>
                 <w:lang w:val="en-US"/>
               </w:rPr>
@@ -3849,14 +3767,14 @@
           <w:p>
             <w:pPr>
               <w:rPr>
-                <w:sz w:val="14"/>
-                <w:szCs w:val="16"/>
-                <w:lang w:val="en-US"/>
-              </w:rPr>
-            </w:pPr>
-            <w:r>
-              <w:rPr>
-                <w:sz w:val="14"/>
+                <w:sz w:val="16"/>
+                <w:szCs w:val="16"/>
+                <w:lang w:val="en-US"/>
+              </w:rPr>
+            </w:pPr>
+            <w:r>
+              <w:rPr>
+                <w:sz w:val="16"/>
                 <w:szCs w:val="16"/>
                 <w:lang w:val="en-US"/>
               </w:rPr>
@@ -3866,14 +3784,14 @@
           <w:p>
             <w:pPr>
               <w:rPr>
-                <w:sz w:val="14"/>
-                <w:szCs w:val="16"/>
-                <w:lang w:val="en-US"/>
-              </w:rPr>
-            </w:pPr>
-            <w:r>
-              <w:rPr>
-                <w:sz w:val="14"/>
+                <w:sz w:val="16"/>
+                <w:szCs w:val="16"/>
+                <w:lang w:val="en-US"/>
+              </w:rPr>
+            </w:pPr>
+            <w:r>
+              <w:rPr>
+                <w:sz w:val="16"/>
                 <w:szCs w:val="16"/>
                 <w:lang w:val="en-US"/>
               </w:rPr>
@@ -3883,14 +3801,14 @@
           <w:p>
             <w:pPr>
               <w:rPr>
-                <w:sz w:val="14"/>
-                <w:szCs w:val="16"/>
-                <w:lang w:val="en-US"/>
-              </w:rPr>
-            </w:pPr>
-            <w:r>
-              <w:rPr>
-                <w:sz w:val="14"/>
+                <w:sz w:val="16"/>
+                <w:szCs w:val="16"/>
+                <w:lang w:val="en-US"/>
+              </w:rPr>
+            </w:pPr>
+            <w:r>
+              <w:rPr>
+                <w:sz w:val="16"/>
                 <w:szCs w:val="16"/>
                 <w:lang w:val="en-US"/>
               </w:rPr>
@@ -3900,14 +3818,14 @@
           <w:p>
             <w:pPr>
               <w:rPr>
-                <w:sz w:val="14"/>
-                <w:szCs w:val="16"/>
-                <w:lang w:val="en-US"/>
-              </w:rPr>
-            </w:pPr>
-            <w:r>
-              <w:rPr>
-                <w:sz w:val="14"/>
+                <w:sz w:val="16"/>
+                <w:szCs w:val="16"/>
+                <w:lang w:val="en-US"/>
+              </w:rPr>
+            </w:pPr>
+            <w:r>
+              <w:rPr>
+                <w:sz w:val="16"/>
                 <w:szCs w:val="16"/>
                 <w:lang w:val="en-US"/>
               </w:rPr>
@@ -3918,7 +3836,7 @@
             <w:pPr>
               <w:rPr>
                 <w:b/>
-                <w:sz w:val="14"/>
+                <w:sz w:val="16"/>
                 <w:szCs w:val="16"/>
                 <w:lang w:val="en-US"/>
               </w:rPr>
@@ -3926,7 +3844,7 @@
             <w:r>
               <w:rPr>
                 <w:b/>
-                <w:sz w:val="14"/>
+                <w:sz w:val="16"/>
                 <w:szCs w:val="16"/>
                 <w:lang w:val="en-US"/>
               </w:rPr>
@@ -3936,14 +3854,14 @@
           <w:p>
             <w:pPr>
               <w:rPr>
-                <w:sz w:val="14"/>
-                <w:szCs w:val="16"/>
-                <w:lang w:val="en-US"/>
-              </w:rPr>
-            </w:pPr>
-            <w:r>
-              <w:rPr>
-                <w:sz w:val="14"/>
+                <w:sz w:val="16"/>
+                <w:szCs w:val="16"/>
+                <w:lang w:val="en-US"/>
+              </w:rPr>
+            </w:pPr>
+            <w:r>
+              <w:rPr>
+                <w:sz w:val="16"/>
                 <w:szCs w:val="16"/>
                 <w:lang w:val="en-US"/>
               </w:rPr>
@@ -3953,14 +3871,14 @@
           <w:p>
             <w:pPr>
               <w:rPr>
-                <w:sz w:val="14"/>
-                <w:szCs w:val="16"/>
-                <w:lang w:val="en-US"/>
-              </w:rPr>
-            </w:pPr>
-            <w:r>
-              <w:rPr>
-                <w:sz w:val="14"/>
+                <w:sz w:val="16"/>
+                <w:szCs w:val="16"/>
+                <w:lang w:val="en-US"/>
+              </w:rPr>
+            </w:pPr>
+            <w:r>
+              <w:rPr>
+                <w:sz w:val="16"/>
                 <w:szCs w:val="16"/>
                 <w:lang w:val="en-US"/>
               </w:rPr>
@@ -3970,14 +3888,14 @@
           <w:p>
             <w:pPr>
               <w:rPr>
-                <w:sz w:val="14"/>
-                <w:szCs w:val="16"/>
-                <w:lang w:val="en-US"/>
-              </w:rPr>
-            </w:pPr>
-            <w:r>
-              <w:rPr>
-                <w:sz w:val="14"/>
+                <w:sz w:val="16"/>
+                <w:szCs w:val="16"/>
+                <w:lang w:val="en-US"/>
+              </w:rPr>
+            </w:pPr>
+            <w:r>
+              <w:rPr>
+                <w:sz w:val="16"/>
                 <w:szCs w:val="16"/>
                 <w:lang w:val="en-US"/>
               </w:rPr>
@@ -3987,14 +3905,14 @@
           <w:p>
             <w:pPr>
               <w:rPr>
-                <w:sz w:val="14"/>
-                <w:szCs w:val="16"/>
-                <w:lang w:val="en-US"/>
-              </w:rPr>
-            </w:pPr>
-            <w:r>
-              <w:rPr>
-                <w:sz w:val="14"/>
+                <w:sz w:val="16"/>
+                <w:szCs w:val="16"/>
+                <w:lang w:val="en-US"/>
+              </w:rPr>
+            </w:pPr>
+            <w:r>
+              <w:rPr>
+                <w:sz w:val="16"/>
                 <w:szCs w:val="16"/>
                 <w:lang w:val="en-US"/>
               </w:rPr>
@@ -4004,14 +3922,14 @@
           <w:p>
             <w:pPr>
               <w:rPr>
-                <w:sz w:val="14"/>
-                <w:szCs w:val="16"/>
-                <w:lang w:val="en-US"/>
-              </w:rPr>
-            </w:pPr>
-            <w:r>
-              <w:rPr>
-                <w:sz w:val="14"/>
+                <w:sz w:val="16"/>
+                <w:szCs w:val="16"/>
+                <w:lang w:val="en-US"/>
+              </w:rPr>
+            </w:pPr>
+            <w:r>
+              <w:rPr>
+                <w:sz w:val="16"/>
                 <w:szCs w:val="16"/>
                 <w:lang w:val="en-US"/>
               </w:rPr>
@@ -4021,14 +3939,14 @@
           <w:p>
             <w:pPr>
               <w:rPr>
-                <w:sz w:val="14"/>
-                <w:szCs w:val="16"/>
-                <w:lang w:val="en-US"/>
-              </w:rPr>
-            </w:pPr>
-            <w:r>
-              <w:rPr>
-                <w:sz w:val="14"/>
+                <w:sz w:val="16"/>
+                <w:szCs w:val="16"/>
+                <w:lang w:val="en-US"/>
+              </w:rPr>
+            </w:pPr>
+            <w:r>
+              <w:rPr>
+                <w:sz w:val="16"/>
                 <w:szCs w:val="16"/>
                 <w:lang w:val="en-US"/>
               </w:rPr>
@@ -4038,14 +3956,14 @@
           <w:p>
             <w:pPr>
               <w:rPr>
-                <w:sz w:val="14"/>
-                <w:szCs w:val="16"/>
-                <w:lang w:val="en-US"/>
-              </w:rPr>
-            </w:pPr>
-            <w:r>
-              <w:rPr>
-                <w:sz w:val="14"/>
+                <w:sz w:val="16"/>
+                <w:szCs w:val="16"/>
+                <w:lang w:val="en-US"/>
+              </w:rPr>
+            </w:pPr>
+            <w:r>
+              <w:rPr>
+                <w:sz w:val="16"/>
                 <w:szCs w:val="16"/>
                 <w:lang w:val="en-US"/>
               </w:rPr>
@@ -4055,14 +3973,14 @@
           <w:p>
             <w:pPr>
               <w:rPr>
-                <w:sz w:val="14"/>
-                <w:szCs w:val="16"/>
-                <w:lang w:val="en-US"/>
-              </w:rPr>
-            </w:pPr>
-            <w:r>
-              <w:rPr>
-                <w:sz w:val="14"/>
+                <w:sz w:val="16"/>
+                <w:szCs w:val="16"/>
+                <w:lang w:val="en-US"/>
+              </w:rPr>
+            </w:pPr>
+            <w:r>
+              <w:rPr>
+                <w:sz w:val="16"/>
                 <w:szCs w:val="16"/>
                 <w:lang w:val="en-US"/>
               </w:rPr>
@@ -4072,14 +3990,14 @@
           <w:p>
             <w:pPr>
               <w:rPr>
-                <w:sz w:val="14"/>
-                <w:szCs w:val="16"/>
-                <w:lang w:val="en-US"/>
-              </w:rPr>
-            </w:pPr>
-            <w:r>
-              <w:rPr>
-                <w:sz w:val="14"/>
+                <w:sz w:val="16"/>
+                <w:szCs w:val="16"/>
+                <w:lang w:val="en-US"/>
+              </w:rPr>
+            </w:pPr>
+            <w:r>
+              <w:rPr>
+                <w:sz w:val="16"/>
                 <w:szCs w:val="16"/>
                 <w:lang w:val="en-US"/>
               </w:rPr>
@@ -4089,14 +4007,14 @@
           <w:p>
             <w:pPr>
               <w:rPr>
-                <w:sz w:val="14"/>
-                <w:szCs w:val="16"/>
-                <w:lang w:val="en-US"/>
-              </w:rPr>
-            </w:pPr>
-            <w:r>
-              <w:rPr>
-                <w:sz w:val="14"/>
+                <w:sz w:val="16"/>
+                <w:szCs w:val="16"/>
+                <w:lang w:val="en-US"/>
+              </w:rPr>
+            </w:pPr>
+            <w:r>
+              <w:rPr>
+                <w:sz w:val="16"/>
                 <w:szCs w:val="16"/>
                 <w:lang w:val="en-US"/>
               </w:rPr>
@@ -4106,14 +4024,14 @@
           <w:p>
             <w:pPr>
               <w:rPr>
-                <w:sz w:val="14"/>
-                <w:szCs w:val="16"/>
-                <w:lang w:val="en-US"/>
-              </w:rPr>
-            </w:pPr>
-            <w:r>
-              <w:rPr>
-                <w:sz w:val="14"/>
+                <w:sz w:val="16"/>
+                <w:szCs w:val="16"/>
+                <w:lang w:val="en-US"/>
+              </w:rPr>
+            </w:pPr>
+            <w:r>
+              <w:rPr>
+                <w:sz w:val="16"/>
                 <w:szCs w:val="16"/>
                 <w:lang w:val="en-US"/>
               </w:rPr>
@@ -4123,14 +4041,14 @@
           <w:p>
             <w:pPr>
               <w:rPr>
-                <w:sz w:val="14"/>
-                <w:szCs w:val="16"/>
-                <w:lang w:val="en-US"/>
-              </w:rPr>
-            </w:pPr>
-            <w:r>
-              <w:rPr>
-                <w:sz w:val="14"/>
+                <w:sz w:val="16"/>
+                <w:szCs w:val="16"/>
+                <w:lang w:val="en-US"/>
+              </w:rPr>
+            </w:pPr>
+            <w:r>
+              <w:rPr>
+                <w:sz w:val="16"/>
                 <w:szCs w:val="16"/>
                 <w:lang w:val="en-US"/>
               </w:rPr>
@@ -4142,23 +4060,6 @@
           <w:tcPr>
             <w:tcW w:w="2253" w:type="dxa"/>
           </w:tcPr>
-          <w:p>
-            <w:pPr>
-              <w:rPr>
-                <w:sz w:val="18"/>
-                <w:szCs w:val="18"/>
-                <w:lang w:val="en-US"/>
-              </w:rPr>
-            </w:pPr>
-            <w:r>
-              <w:rPr>
-                <w:sz w:val="18"/>
-                <w:szCs w:val="18"/>
-                <w:lang w:val="en-US"/>
-              </w:rPr>
-              <w:t>After update is clicked:</w:t>
-            </w:r>
-          </w:p>
           <w:p>
             <w:pPr>
               <w:pStyle w:val="ListParagraph"/>
@@ -4167,23 +4068,23 @@
                 <w:numId w:val="4"/>
               </w:numPr>
               <w:rPr>
-                <w:sz w:val="18"/>
-                <w:szCs w:val="18"/>
-                <w:lang w:val="en-US"/>
-              </w:rPr>
-            </w:pPr>
-            <w:r>
-              <w:rPr>
-                <w:sz w:val="18"/>
-                <w:szCs w:val="18"/>
+                <w:sz w:val="16"/>
+                <w:szCs w:val="16"/>
+                <w:lang w:val="en-US"/>
+              </w:rPr>
+            </w:pPr>
+            <w:r>
+              <w:rPr>
+                <w:sz w:val="16"/>
+                <w:szCs w:val="16"/>
                 <w:lang w:val="en-US"/>
               </w:rPr>
               <w:t>T</w:t>
             </w:r>
             <w:r>
               <w:rPr>
-                <w:sz w:val="18"/>
-                <w:szCs w:val="18"/>
+                <w:sz w:val="16"/>
+                <w:szCs w:val="16"/>
                 <w:lang w:val="en-US"/>
               </w:rPr>
               <w:t>he system notifies the clerk that the Transport firm is incorrect and does not exist</w:t>
@@ -4197,15 +4098,15 @@
                 <w:numId w:val="4"/>
               </w:numPr>
               <w:rPr>
-                <w:sz w:val="18"/>
-                <w:szCs w:val="18"/>
-                <w:lang w:val="en-US"/>
-              </w:rPr>
-            </w:pPr>
-            <w:r>
-              <w:rPr>
-                <w:sz w:val="18"/>
-                <w:szCs w:val="18"/>
+                <w:sz w:val="16"/>
+                <w:szCs w:val="16"/>
+                <w:lang w:val="en-US"/>
+              </w:rPr>
+            </w:pPr>
+            <w:r>
+              <w:rPr>
+                <w:sz w:val="16"/>
+                <w:szCs w:val="16"/>
                 <w:lang w:val="en-US"/>
               </w:rPr>
               <w:t>It then asks the clerk to put in a correct Transport firm in.</w:t>
@@ -4214,8 +4115,8 @@
           <w:p>
             <w:pPr>
               <w:rPr>
-                <w:sz w:val="18"/>
-                <w:szCs w:val="18"/>
+                <w:sz w:val="16"/>
+                <w:szCs w:val="16"/>
                 <w:lang w:val="en-US"/>
               </w:rPr>
             </w:pPr>
@@ -4230,14 +4131,14 @@
           <w:p>
             <w:pPr>
               <w:rPr>
-                <w:sz w:val="14"/>
-                <w:szCs w:val="16"/>
-                <w:lang w:val="en-US"/>
-              </w:rPr>
-            </w:pPr>
-            <w:r>
-              <w:rPr>
-                <w:sz w:val="14"/>
+                <w:sz w:val="16"/>
+                <w:szCs w:val="16"/>
+                <w:lang w:val="en-US"/>
+              </w:rPr>
+            </w:pPr>
+            <w:r>
+              <w:rPr>
+                <w:sz w:val="16"/>
                 <w:szCs w:val="16"/>
                 <w:lang w:val="en-US"/>
               </w:rPr>
@@ -4247,7 +4148,7 @@
           <w:p>
             <w:pPr>
               <w:rPr>
-                <w:sz w:val="14"/>
+                <w:sz w:val="16"/>
                 <w:szCs w:val="16"/>
                 <w:lang w:val="en-US"/>
               </w:rPr>
@@ -4261,14 +4162,14 @@
           <w:p>
             <w:pPr>
               <w:rPr>
-                <w:sz w:val="14"/>
-                <w:szCs w:val="16"/>
-                <w:lang w:val="en-US"/>
-              </w:rPr>
-            </w:pPr>
-            <w:r>
-              <w:rPr>
-                <w:sz w:val="14"/>
+                <w:sz w:val="16"/>
+                <w:szCs w:val="16"/>
+                <w:lang w:val="en-US"/>
+              </w:rPr>
+            </w:pPr>
+            <w:r>
+              <w:rPr>
+                <w:sz w:val="16"/>
                 <w:szCs w:val="16"/>
                 <w:lang w:val="en-US"/>
               </w:rPr>
@@ -4283,14 +4184,14 @@
           <w:p>
             <w:pPr>
               <w:rPr>
-                <w:sz w:val="14"/>
-                <w:szCs w:val="16"/>
-                <w:lang w:val="en-US"/>
-              </w:rPr>
-            </w:pPr>
-            <w:r>
-              <w:rPr>
-                <w:sz w:val="14"/>
+                <w:sz w:val="16"/>
+                <w:szCs w:val="16"/>
+                <w:lang w:val="en-US"/>
+              </w:rPr>
+            </w:pPr>
+            <w:r>
+              <w:rPr>
+                <w:sz w:val="16"/>
                 <w:szCs w:val="16"/>
                 <w:lang w:val="en-US"/>
               </w:rPr>
@@ -4300,14 +4201,14 @@
           <w:p>
             <w:pPr>
               <w:rPr>
-                <w:sz w:val="14"/>
-                <w:szCs w:val="16"/>
-                <w:lang w:val="en-US"/>
-              </w:rPr>
-            </w:pPr>
-            <w:r>
-              <w:rPr>
-                <w:sz w:val="14"/>
+                <w:sz w:val="16"/>
+                <w:szCs w:val="16"/>
+                <w:lang w:val="en-US"/>
+              </w:rPr>
+            </w:pPr>
+            <w:r>
+              <w:rPr>
+                <w:sz w:val="16"/>
                 <w:szCs w:val="16"/>
                 <w:lang w:val="en-US"/>
               </w:rPr>
@@ -4317,14 +4218,14 @@
           <w:p>
             <w:pPr>
               <w:rPr>
-                <w:sz w:val="14"/>
-                <w:szCs w:val="16"/>
-                <w:lang w:val="en-US"/>
-              </w:rPr>
-            </w:pPr>
-            <w:r>
-              <w:rPr>
-                <w:sz w:val="14"/>
+                <w:sz w:val="16"/>
+                <w:szCs w:val="16"/>
+                <w:lang w:val="en-US"/>
+              </w:rPr>
+            </w:pPr>
+            <w:r>
+              <w:rPr>
+                <w:sz w:val="16"/>
                 <w:szCs w:val="16"/>
                 <w:lang w:val="en-US"/>
               </w:rPr>
@@ -4334,14 +4235,14 @@
           <w:p>
             <w:pPr>
               <w:rPr>
-                <w:sz w:val="14"/>
-                <w:szCs w:val="16"/>
-                <w:lang w:val="en-US"/>
-              </w:rPr>
-            </w:pPr>
-            <w:r>
-              <w:rPr>
-                <w:sz w:val="14"/>
+                <w:sz w:val="16"/>
+                <w:szCs w:val="16"/>
+                <w:lang w:val="en-US"/>
+              </w:rPr>
+            </w:pPr>
+            <w:r>
+              <w:rPr>
+                <w:sz w:val="16"/>
                 <w:szCs w:val="16"/>
                 <w:lang w:val="en-US"/>
               </w:rPr>
@@ -4351,14 +4252,14 @@
           <w:p>
             <w:pPr>
               <w:rPr>
-                <w:sz w:val="14"/>
-                <w:szCs w:val="16"/>
-                <w:lang w:val="en-US"/>
-              </w:rPr>
-            </w:pPr>
-            <w:r>
-              <w:rPr>
-                <w:sz w:val="14"/>
+                <w:sz w:val="16"/>
+                <w:szCs w:val="16"/>
+                <w:lang w:val="en-US"/>
+              </w:rPr>
+            </w:pPr>
+            <w:r>
+              <w:rPr>
+                <w:sz w:val="16"/>
                 <w:szCs w:val="16"/>
                 <w:lang w:val="en-US"/>
               </w:rPr>
@@ -4368,14 +4269,14 @@
           <w:p>
             <w:pPr>
               <w:rPr>
-                <w:sz w:val="14"/>
-                <w:szCs w:val="16"/>
-                <w:lang w:val="en-US"/>
-              </w:rPr>
-            </w:pPr>
-            <w:r>
-              <w:rPr>
-                <w:sz w:val="14"/>
+                <w:sz w:val="16"/>
+                <w:szCs w:val="16"/>
+                <w:lang w:val="en-US"/>
+              </w:rPr>
+            </w:pPr>
+            <w:r>
+              <w:rPr>
+                <w:sz w:val="16"/>
                 <w:szCs w:val="16"/>
                 <w:lang w:val="en-US"/>
               </w:rPr>
@@ -4385,14 +4286,14 @@
           <w:p>
             <w:pPr>
               <w:rPr>
-                <w:sz w:val="14"/>
-                <w:szCs w:val="16"/>
-                <w:lang w:val="en-US"/>
-              </w:rPr>
-            </w:pPr>
-            <w:r>
-              <w:rPr>
-                <w:sz w:val="14"/>
+                <w:sz w:val="16"/>
+                <w:szCs w:val="16"/>
+                <w:lang w:val="en-US"/>
+              </w:rPr>
+            </w:pPr>
+            <w:r>
+              <w:rPr>
+                <w:sz w:val="16"/>
                 <w:szCs w:val="16"/>
                 <w:lang w:val="en-US"/>
               </w:rPr>
@@ -4402,14 +4303,14 @@
           <w:p>
             <w:pPr>
               <w:rPr>
-                <w:sz w:val="14"/>
-                <w:szCs w:val="16"/>
-                <w:lang w:val="en-US"/>
-              </w:rPr>
-            </w:pPr>
-            <w:r>
-              <w:rPr>
-                <w:sz w:val="14"/>
+                <w:sz w:val="16"/>
+                <w:szCs w:val="16"/>
+                <w:lang w:val="en-US"/>
+              </w:rPr>
+            </w:pPr>
+            <w:r>
+              <w:rPr>
+                <w:sz w:val="16"/>
                 <w:szCs w:val="16"/>
                 <w:lang w:val="en-US"/>
               </w:rPr>
@@ -4419,14 +4320,14 @@
           <w:p>
             <w:pPr>
               <w:rPr>
-                <w:sz w:val="14"/>
-                <w:szCs w:val="16"/>
-                <w:lang w:val="en-US"/>
-              </w:rPr>
-            </w:pPr>
-            <w:r>
-              <w:rPr>
-                <w:sz w:val="14"/>
+                <w:sz w:val="16"/>
+                <w:szCs w:val="16"/>
+                <w:lang w:val="en-US"/>
+              </w:rPr>
+            </w:pPr>
+            <w:r>
+              <w:rPr>
+                <w:sz w:val="16"/>
                 <w:szCs w:val="16"/>
                 <w:lang w:val="en-US"/>
               </w:rPr>
@@ -4437,7 +4338,7 @@
             <w:pPr>
               <w:rPr>
                 <w:b/>
-                <w:sz w:val="14"/>
+                <w:sz w:val="16"/>
                 <w:szCs w:val="16"/>
                 <w:lang w:val="en-US"/>
               </w:rPr>
@@ -4445,96 +4346,60 @@
             <w:r>
               <w:rPr>
                 <w:b/>
-                <w:sz w:val="14"/>
-                <w:szCs w:val="16"/>
-                <w:lang w:val="en-US"/>
-              </w:rPr>
-              <w:t>$</w:t>
-            </w:r>
-            <w:r>
+                <w:sz w:val="16"/>
+                <w:szCs w:val="16"/>
+                <w:lang w:val="en-US"/>
+              </w:rPr>
+              <w:t>$-0.50 /g</w:t>
+            </w:r>
+          </w:p>
+          <w:p>
+            <w:pPr>
+              <w:rPr>
+                <w:sz w:val="16"/>
+                <w:szCs w:val="16"/>
+                <w:lang w:val="en-US"/>
+              </w:rPr>
+            </w:pPr>
+            <w:r>
+              <w:rPr>
+                <w:sz w:val="16"/>
+                <w:szCs w:val="16"/>
+                <w:lang w:val="en-US"/>
+              </w:rPr>
+              <w:t>Price per cubic cm:</w:t>
+            </w:r>
+          </w:p>
+          <w:p>
+            <w:pPr>
               <w:rPr>
                 <w:b/>
-                <w:sz w:val="14"/>
-                <w:szCs w:val="16"/>
-                <w:lang w:val="en-US"/>
-              </w:rPr>
-              <w:t>-</w:t>
-            </w:r>
+                <w:sz w:val="16"/>
+                <w:szCs w:val="16"/>
+                <w:lang w:val="en-US"/>
+              </w:rPr>
+            </w:pPr>
             <w:r>
               <w:rPr>
                 <w:b/>
-                <w:sz w:val="14"/>
-                <w:szCs w:val="16"/>
-                <w:lang w:val="en-US"/>
-              </w:rPr>
-              <w:t>0.50 /g</w:t>
-            </w:r>
-          </w:p>
-          <w:p>
-            <w:pPr>
-              <w:rPr>
-                <w:sz w:val="14"/>
-                <w:szCs w:val="16"/>
-                <w:lang w:val="en-US"/>
-              </w:rPr>
-            </w:pPr>
-            <w:r>
-              <w:rPr>
-                <w:sz w:val="14"/>
-                <w:szCs w:val="16"/>
-                <w:lang w:val="en-US"/>
-              </w:rPr>
-              <w:t>Price per cubic cm:</w:t>
-            </w:r>
-          </w:p>
-          <w:p>
-            <w:pPr>
-              <w:rPr>
-                <w:b/>
-                <w:sz w:val="14"/>
-                <w:szCs w:val="16"/>
-                <w:lang w:val="en-US"/>
-              </w:rPr>
-            </w:pPr>
-            <w:r>
-              <w:rPr>
-                <w:b/>
-                <w:sz w:val="14"/>
-                <w:szCs w:val="16"/>
-                <w:lang w:val="en-US"/>
-              </w:rPr>
-              <w:t>$</w:t>
-            </w:r>
-            <w:r>
-              <w:rPr>
-                <w:b/>
-                <w:sz w:val="14"/>
-                <w:szCs w:val="16"/>
-                <w:lang w:val="en-US"/>
-              </w:rPr>
-              <w:t>888888888888888</w:t>
-            </w:r>
-            <w:r>
-              <w:rPr>
-                <w:b/>
-                <w:sz w:val="14"/>
-                <w:szCs w:val="16"/>
-                <w:lang w:val="en-US"/>
-              </w:rPr>
-              <w:t>.30 /cm^3</w:t>
-            </w:r>
-          </w:p>
-          <w:p>
-            <w:pPr>
-              <w:rPr>
-                <w:sz w:val="14"/>
-                <w:szCs w:val="16"/>
-                <w:lang w:val="en-US"/>
-              </w:rPr>
-            </w:pPr>
-            <w:r>
-              <w:rPr>
-                <w:sz w:val="14"/>
+                <w:sz w:val="16"/>
+                <w:szCs w:val="16"/>
+                <w:lang w:val="en-US"/>
+              </w:rPr>
+              <w:t>$888888888888888.30 /cm^3</w:t>
+            </w:r>
+          </w:p>
+          <w:p>
+            <w:pPr>
+              <w:rPr>
+                <w:sz w:val="16"/>
+                <w:szCs w:val="16"/>
+                <w:lang w:val="en-US"/>
+              </w:rPr>
+            </w:pPr>
+            <w:r>
+              <w:rPr>
+                <w:sz w:val="16"/>
                 <w:szCs w:val="16"/>
                 <w:lang w:val="en-US"/>
               </w:rPr>
@@ -4544,31 +4409,32 @@
           <w:p>
             <w:pPr>
               <w:rPr>
-                <w:sz w:val="14"/>
-                <w:szCs w:val="16"/>
-                <w:lang w:val="en-US"/>
-              </w:rPr>
-            </w:pPr>
-            <w:r>
-              <w:rPr>
-                <w:sz w:val="14"/>
-                <w:szCs w:val="16"/>
-                <w:lang w:val="en-US"/>
-              </w:rPr>
+                <w:sz w:val="16"/>
+                <w:szCs w:val="16"/>
+                <w:lang w:val="en-US"/>
+              </w:rPr>
+            </w:pPr>
+            <w:r>
+              <w:rPr>
+                <w:sz w:val="16"/>
+                <w:szCs w:val="16"/>
+                <w:lang w:val="en-US"/>
+              </w:rPr>
+              <w:lastRenderedPageBreak/>
               <w:t>Monday</w:t>
             </w:r>
           </w:p>
           <w:p>
             <w:pPr>
               <w:rPr>
-                <w:sz w:val="14"/>
-                <w:szCs w:val="16"/>
-                <w:lang w:val="en-US"/>
-              </w:rPr>
-            </w:pPr>
-            <w:r>
-              <w:rPr>
-                <w:sz w:val="14"/>
+                <w:sz w:val="16"/>
+                <w:szCs w:val="16"/>
+                <w:lang w:val="en-US"/>
+              </w:rPr>
+            </w:pPr>
+            <w:r>
+              <w:rPr>
+                <w:sz w:val="16"/>
                 <w:szCs w:val="16"/>
                 <w:lang w:val="en-US"/>
               </w:rPr>
@@ -4578,14 +4444,14 @@
           <w:p>
             <w:pPr>
               <w:rPr>
-                <w:sz w:val="14"/>
-                <w:szCs w:val="16"/>
-                <w:lang w:val="en-US"/>
-              </w:rPr>
-            </w:pPr>
-            <w:r>
-              <w:rPr>
-                <w:sz w:val="14"/>
+                <w:sz w:val="16"/>
+                <w:szCs w:val="16"/>
+                <w:lang w:val="en-US"/>
+              </w:rPr>
+            </w:pPr>
+            <w:r>
+              <w:rPr>
+                <w:sz w:val="16"/>
                 <w:szCs w:val="16"/>
                 <w:lang w:val="en-US"/>
               </w:rPr>
@@ -4595,14 +4461,14 @@
           <w:p>
             <w:pPr>
               <w:rPr>
-                <w:sz w:val="14"/>
-                <w:szCs w:val="16"/>
-                <w:lang w:val="en-US"/>
-              </w:rPr>
-            </w:pPr>
-            <w:r>
-              <w:rPr>
-                <w:sz w:val="14"/>
+                <w:sz w:val="16"/>
+                <w:szCs w:val="16"/>
+                <w:lang w:val="en-US"/>
+              </w:rPr>
+            </w:pPr>
+            <w:r>
+              <w:rPr>
+                <w:sz w:val="16"/>
                 <w:szCs w:val="16"/>
                 <w:lang w:val="en-US"/>
               </w:rPr>
@@ -4612,14 +4478,14 @@
           <w:p>
             <w:pPr>
               <w:rPr>
-                <w:sz w:val="14"/>
-                <w:szCs w:val="16"/>
-                <w:lang w:val="en-US"/>
-              </w:rPr>
-            </w:pPr>
-            <w:r>
-              <w:rPr>
-                <w:sz w:val="14"/>
+                <w:sz w:val="16"/>
+                <w:szCs w:val="16"/>
+                <w:lang w:val="en-US"/>
+              </w:rPr>
+            </w:pPr>
+            <w:r>
+              <w:rPr>
+                <w:sz w:val="16"/>
                 <w:szCs w:val="16"/>
                 <w:lang w:val="en-US"/>
               </w:rPr>
@@ -4631,24 +4497,6 @@
           <w:tcPr>
             <w:tcW w:w="2253" w:type="dxa"/>
           </w:tcPr>
-          <w:p>
-            <w:pPr>
-              <w:pStyle w:val="ListParagraph"/>
-              <w:rPr>
-                <w:sz w:val="18"/>
-                <w:szCs w:val="18"/>
-                <w:lang w:val="en-US"/>
-              </w:rPr>
-            </w:pPr>
-            <w:r>
-              <w:rPr>
-                <w:sz w:val="18"/>
-                <w:szCs w:val="18"/>
-                <w:lang w:val="en-US"/>
-              </w:rPr>
-              <w:t>After update is Clicked:</w:t>
-            </w:r>
-          </w:p>
           <w:p>
             <w:pPr>
               <w:pStyle w:val="ListParagraph"/>
@@ -4657,11 +4505,51 @@
                 <w:numId w:val="5"/>
               </w:numPr>
               <w:rPr>
-                <w:sz w:val="18"/>
-                <w:szCs w:val="18"/>
-                <w:lang w:val="en-US"/>
-              </w:rPr>
-            </w:pPr>
+                <w:sz w:val="16"/>
+                <w:szCs w:val="16"/>
+                <w:lang w:val="en-US"/>
+              </w:rPr>
+            </w:pPr>
+            <w:r>
+              <w:rPr>
+                <w:sz w:val="16"/>
+                <w:szCs w:val="16"/>
+                <w:lang w:val="en-US"/>
+              </w:rPr>
+              <w:lastRenderedPageBreak/>
+              <w:t>The system verifies if the fields are correct</w:t>
+            </w:r>
+          </w:p>
+          <w:p>
+            <w:pPr>
+              <w:pStyle w:val="ListParagraph"/>
+              <w:numPr>
+                <w:ilvl w:val="0"/>
+                <w:numId w:val="5"/>
+              </w:numPr>
+              <w:rPr>
+                <w:sz w:val="16"/>
+                <w:szCs w:val="16"/>
+                <w:lang w:val="en-US"/>
+              </w:rPr>
+            </w:pPr>
+            <w:r>
+              <w:rPr>
+                <w:sz w:val="16"/>
+                <w:szCs w:val="16"/>
+                <w:lang w:val="en-US"/>
+              </w:rPr>
+              <w:t xml:space="preserve">Since they are incorrect – it tells the clerk to insert a set of </w:t>
+            </w:r>
+            <w:r>
+              <w:rPr>
+                <w:sz w:val="16"/>
+                <w:szCs w:val="16"/>
+                <w:lang w:val="en-US"/>
+              </w:rPr>
+              <w:lastRenderedPageBreak/>
+              <w:t>valid values.</w:t>
+            </w:r>
           </w:p>
         </w:tc>
       </w:tr>
@@ -4678,19 +4566,7 @@
           <w:lang w:val="en-US"/>
         </w:rPr>
         <w:lastRenderedPageBreak/>
-        <w:t xml:space="preserve">Scenario </w:t>
-      </w:r>
-      <w:r>
-        <w:rPr>
-          <w:lang w:val="en-US"/>
-        </w:rPr>
-        <w:t>IV</w:t>
-      </w:r>
-      <w:r>
-        <w:rPr>
-          <w:lang w:val="en-US"/>
-        </w:rPr>
-        <w:t>:</w:t>
+        <w:t>Scenario IV:</w:t>
       </w:r>
       <w:r>
         <w:rPr>
@@ -5132,40 +5008,24 @@
                 <w:szCs w:val="16"/>
                 <w:lang w:val="en-US"/>
               </w:rPr>
-              <w:t xml:space="preserve">Origin: </w:t>
-            </w:r>
-            <w:r>
+              <w:t>Origin: Mogadishu</w:t>
+            </w:r>
+          </w:p>
+          <w:p>
+            <w:pPr>
               <w:rPr>
                 <w:sz w:val="14"/>
                 <w:szCs w:val="16"/>
                 <w:lang w:val="en-US"/>
               </w:rPr>
-              <w:t>Mogadishu</w:t>
-            </w:r>
-          </w:p>
-          <w:p>
-            <w:pPr>
+            </w:pPr>
+            <w:r>
               <w:rPr>
                 <w:sz w:val="14"/>
                 <w:szCs w:val="16"/>
                 <w:lang w:val="en-US"/>
               </w:rPr>
-            </w:pPr>
-            <w:r>
-              <w:rPr>
-                <w:sz w:val="14"/>
-                <w:szCs w:val="16"/>
-                <w:lang w:val="en-US"/>
-              </w:rPr>
-              <w:t xml:space="preserve">Destination: </w:t>
-            </w:r>
-            <w:r>
-              <w:rPr>
-                <w:sz w:val="14"/>
-                <w:szCs w:val="16"/>
-                <w:lang w:val="en-US"/>
-              </w:rPr>
-              <w:t>Damascus</w:t>
+              <w:t>Destination: Damascus</w:t>
             </w:r>
           </w:p>
           <w:p>
@@ -5380,15 +5240,7 @@
                 <w:szCs w:val="16"/>
                 <w:lang w:val="en-US"/>
               </w:rPr>
-              <w:t xml:space="preserve">Destination: </w:t>
-            </w:r>
-            <w:r>
-              <w:rPr>
-                <w:sz w:val="14"/>
-                <w:szCs w:val="16"/>
-                <w:lang w:val="en-US"/>
-              </w:rPr>
-              <w:t>-</w:t>
+              <w:t>Destination: -</w:t>
             </w:r>
           </w:p>
           <w:p>
@@ -5504,8 +5356,6 @@
           <w:lang w:val="en-US"/>
         </w:rPr>
       </w:pPr>
-      <w:bookmarkStart w:id="0" w:name="_GoBack"/>
-      <w:bookmarkEnd w:id="0"/>
     </w:p>
     <w:sectPr>
       <w:pgSz w:w="11900" w:h="16840"/>
@@ -5518,8 +5368,8 @@
 </file>
 
 <file path=word/numbering.xml><?xml version="1.0" encoding="utf-8"?>
-<w:numbering xmlns:wpc="http://schemas.microsoft.com/office/word/2010/wordprocessingCanvas" xmlns:cx="http://schemas.microsoft.com/office/drawing/2014/chartex" xmlns:cx1="http://schemas.microsoft.com/office/drawing/2015/9/8/chartex" xmlns:cx2="http://schemas.microsoft.com/office/drawing/2015/10/21/chartex" xmlns:cx3="http://schemas.microsoft.com/office/drawing/2016/5/9/chartex" xmlns:cx4="http://schemas.microsoft.com/office/drawing/2016/5/10/chartex" xmlns:cx5="http://schemas.microsoft.com/office/drawing/2016/5/11/chartex" xmlns:mc="http://schemas.openxmlformats.org/markup-compatibility/2006" xmlns:o="urn:schemas-microsoft-com:office:office" xmlns:r="http://schemas.openxmlformats.org/officeDocument/2006/relationships" xmlns:m="http://schemas.openxmlformats.org/officeDocument/2006/math" xmlns:v="urn:schemas-microsoft-com:vml" xmlns:wp14="http://schemas.microsoft.com/office/word/2010/wordprocessingDrawing" xmlns:wp="http://schemas.openxmlformats.org/drawingml/2006/wordprocessingDrawing" xmlns:w10="urn:schemas-microsoft-com:office:word" xmlns:w="http://schemas.openxmlformats.org/wordprocessingml/2006/main" xmlns:w14="http://schemas.microsoft.com/office/word/2010/wordml" xmlns:w15="http://schemas.microsoft.com/office/word/2012/wordml" xmlns:w16se="http://schemas.microsoft.com/office/word/2015/wordml/symex" xmlns:wpg="http://schemas.microsoft.com/office/word/2010/wordprocessingGroup" xmlns:wpi="http://schemas.microsoft.com/office/word/2010/wordprocessingInk" xmlns:wne="http://schemas.microsoft.com/office/word/2006/wordml" xmlns:wps="http://schemas.microsoft.com/office/word/2010/wordprocessingShape" mc:Ignorable="w14 w15 w16se wp14">
-  <w:abstractNum w:abstractNumId="0" w15:restartNumberingAfterBreak="0">
+<w:numbering xmlns:wpc="http://schemas.microsoft.com/office/word/2010/wordprocessingCanvas" xmlns:mo="http://schemas.microsoft.com/office/mac/office/2008/main" xmlns:mc="http://schemas.openxmlformats.org/markup-compatibility/2006" xmlns:mv="urn:schemas-microsoft-com:mac:vml" xmlns:o="urn:schemas-microsoft-com:office:office" xmlns:r="http://schemas.openxmlformats.org/officeDocument/2006/relationships" xmlns:m="http://schemas.openxmlformats.org/officeDocument/2006/math" xmlns:v="urn:schemas-microsoft-com:vml" xmlns:wp14="http://schemas.microsoft.com/office/word/2010/wordprocessingDrawing" xmlns:wp="http://schemas.openxmlformats.org/drawingml/2006/wordprocessingDrawing" xmlns:w10="urn:schemas-microsoft-com:office:word" xmlns:w="http://schemas.openxmlformats.org/wordprocessingml/2006/main" xmlns:w14="http://schemas.microsoft.com/office/word/2010/wordml" xmlns:w15="http://schemas.microsoft.com/office/word/2012/wordml" xmlns:wpg="http://schemas.microsoft.com/office/word/2010/wordprocessingGroup" xmlns:wpi="http://schemas.microsoft.com/office/word/2010/wordprocessingInk" xmlns:wne="http://schemas.microsoft.com/office/word/2006/wordml" xmlns:wps="http://schemas.microsoft.com/office/word/2010/wordprocessingShape" mc:Ignorable="w14 w15 wp14">
+  <w:abstractNum w:abstractNumId="0">
     <w:nsid w:val="30A568B0"/>
     <w:multiLevelType w:val="hybridMultilevel"/>
     <w:tmpl w:val="CAEC75B0"/>
@@ -5632,7 +5482,7 @@
       </w:rPr>
     </w:lvl>
   </w:abstractNum>
-  <w:abstractNum w:abstractNumId="1" w15:restartNumberingAfterBreak="0">
+  <w:abstractNum w:abstractNumId="1">
     <w:nsid w:val="33050388"/>
     <w:multiLevelType w:val="hybridMultilevel"/>
     <w:tmpl w:val="3BEC5A1A"/>
@@ -5718,7 +5568,7 @@
       </w:pPr>
     </w:lvl>
   </w:abstractNum>
-  <w:abstractNum w:abstractNumId="2" w15:restartNumberingAfterBreak="0">
+  <w:abstractNum w:abstractNumId="2">
     <w:nsid w:val="4E543BA0"/>
     <w:multiLevelType w:val="hybridMultilevel"/>
     <w:tmpl w:val="8BDE382E"/>
@@ -5831,7 +5681,7 @@
       </w:rPr>
     </w:lvl>
   </w:abstractNum>
-  <w:abstractNum w:abstractNumId="3" w15:restartNumberingAfterBreak="0">
+  <w:abstractNum w:abstractNumId="3">
     <w:nsid w:val="5BE63D56"/>
     <w:multiLevelType w:val="hybridMultilevel"/>
     <w:tmpl w:val="8D9647F0"/>
@@ -5944,7 +5794,7 @@
       </w:rPr>
     </w:lvl>
   </w:abstractNum>
-  <w:abstractNum w:abstractNumId="4" w15:restartNumberingAfterBreak="0">
+  <w:abstractNum w:abstractNumId="4">
     <w:nsid w:val="76BA1CE8"/>
     <w:multiLevelType w:val="hybridMultilevel"/>
     <w:tmpl w:val="AFB2BAFA"/>
@@ -6076,7 +5926,7 @@
 </file>
 
 <file path=word/styles.xml><?xml version="1.0" encoding="utf-8"?>
-<w:styles xmlns:mc="http://schemas.openxmlformats.org/markup-compatibility/2006" xmlns:r="http://schemas.openxmlformats.org/officeDocument/2006/relationships" xmlns:w="http://schemas.openxmlformats.org/wordprocessingml/2006/main" xmlns:w14="http://schemas.microsoft.com/office/word/2010/wordml" xmlns:w15="http://schemas.microsoft.com/office/word/2012/wordml" xmlns:w16se="http://schemas.microsoft.com/office/word/2015/wordml/symex" mc:Ignorable="w14 w15 w16se">
+<w:styles xmlns:mc="http://schemas.openxmlformats.org/markup-compatibility/2006" xmlns:r="http://schemas.openxmlformats.org/officeDocument/2006/relationships" xmlns:w="http://schemas.openxmlformats.org/wordprocessingml/2006/main" xmlns:w14="http://schemas.microsoft.com/office/word/2010/wordml" xmlns:w15="http://schemas.microsoft.com/office/word/2012/wordml" mc:Ignorable="w14 w15">
   <w:docDefaults>
     <w:rPrDefault>
       <w:rPr>
@@ -6088,7 +5938,7 @@
     </w:rPrDefault>
     <w:pPrDefault/>
   </w:docDefaults>
-  <w:latentStyles w:defLockedState="0" w:defUIPriority="99" w:defSemiHidden="0" w:defUnhideWhenUsed="0" w:defQFormat="0" w:count="374">
+  <w:latentStyles w:defLockedState="0" w:defUIPriority="99" w:defSemiHidden="0" w:defUnhideWhenUsed="0" w:defQFormat="0" w:count="382">
     <w:lsdException w:name="Normal" w:uiPriority="0" w:qFormat="1"/>
     <w:lsdException w:name="heading 1" w:uiPriority="9" w:qFormat="1"/>
     <w:lsdException w:name="heading 2" w:semiHidden="1" w:uiPriority="9" w:unhideWhenUsed="1" w:qFormat="1"/>
@@ -6580,6 +6430,7 @@
     <w:uiPriority w:val="39"/>
     <w:rsid w:val="00335673"/>
     <w:tblPr>
+      <w:tblInd w:w="0" w:type="dxa"/>
       <w:tblBorders>
         <w:top w:val="single" w:sz="4" w:space="0" w:color="auto"/>
         <w:left w:val="single" w:sz="4" w:space="0" w:color="auto"/>
@@ -6588,6 +6439,12 @@
         <w:insideH w:val="single" w:sz="4" w:space="0" w:color="auto"/>
         <w:insideV w:val="single" w:sz="4" w:space="0" w:color="auto"/>
       </w:tblBorders>
+      <w:tblCellMar>
+        <w:top w:w="0" w:type="dxa"/>
+        <w:left w:w="108" w:type="dxa"/>
+        <w:bottom w:w="0" w:type="dxa"/>
+        <w:right w:w="108" w:type="dxa"/>
+      </w:tblCellMar>
     </w:tblPr>
   </w:style>
 </w:styles>

</xml_diff>

<commit_message>
finalized linus' testing document
</commit_message>
<xml_diff>
--- a/DesignDocuments/swen301_a2_testingdoc_linusgo_300345571.docx
+++ b/DesignDocuments/swen301_a2_testingdoc_linusgo_300345571.docx
@@ -14,7 +14,21 @@
         <w:rPr>
           <w:lang w:val="en-US"/>
         </w:rPr>
-        <w:t>SWEN 301 KPSmart Testing</w:t>
+        <w:t xml:space="preserve">SWEN 301 </w:t>
+      </w:r>
+      <w:proofErr w:type="spellStart"/>
+      <w:r>
+        <w:rPr>
+          <w:lang w:val="en-US"/>
+        </w:rPr>
+        <w:t>KPSmart</w:t>
+      </w:r>
+      <w:proofErr w:type="spellEnd"/>
+      <w:r>
+        <w:rPr>
+          <w:lang w:val="en-US"/>
+        </w:rPr>
+        <w:t xml:space="preserve"> Testing</w:t>
       </w:r>
       <w:r>
         <w:rPr>
@@ -116,30 +130,206 @@
     <w:p>
       <w:pPr>
         <w:rPr>
-          <w:rFonts w:ascii="Helvetica" w:eastAsiaTheme="majorEastAsia" w:hAnsi="Helvetica" w:cstheme="majorBidi"/>
-          <w:color w:val="000000" w:themeColor="text1"/>
-          <w:sz w:val="32"/>
-          <w:szCs w:val="32"/>
-          <w:lang w:val="en-US"/>
-        </w:rPr>
-      </w:pPr>
-      <w:r>
-        <w:rPr>
-          <w:lang w:val="en-US"/>
-        </w:rPr>
-        <w:t>For my pe</w:t>
-      </w:r>
-      <w:r>
-        <w:rPr>
-          <w:lang w:val="en-US"/>
-        </w:rPr>
-        <w:t>rsonal A</w:t>
-      </w:r>
-      <w:r>
-        <w:rPr>
-          <w:lang w:val="en-US"/>
-        </w:rPr>
-        <w:t>rchitecture design, I used the ___, ___ and ___ models for the design.</w:t>
+          <w:i/>
+          <w:lang w:val="en-US"/>
+        </w:rPr>
+      </w:pPr>
+      <w:r>
+        <w:rPr>
+          <w:lang w:val="en-US"/>
+        </w:rPr>
+        <w:t>My personal ta</w:t>
+      </w:r>
+      <w:r>
+        <w:rPr>
+          <w:lang w:val="en-US"/>
+        </w:rPr>
+        <w:t xml:space="preserve">ke on the </w:t>
+      </w:r>
+      <w:r>
+        <w:rPr>
+          <w:lang w:val="en-US"/>
+        </w:rPr>
+        <w:t>Program’s</w:t>
+      </w:r>
+      <w:r>
+        <w:rPr>
+          <w:lang w:val="en-US"/>
+        </w:rPr>
+        <w:t xml:space="preserve"> Architecture consists of using </w:t>
+      </w:r>
+      <w:r>
+        <w:rPr>
+          <w:lang w:val="en-US"/>
+        </w:rPr>
+        <w:t xml:space="preserve">a mixture of </w:t>
+      </w:r>
+      <w:r>
+        <w:rPr>
+          <w:lang w:val="en-US"/>
+        </w:rPr>
+        <w:t>three different architectural styles</w:t>
+      </w:r>
+      <w:r>
+        <w:rPr>
+          <w:lang w:val="en-US"/>
+        </w:rPr>
+        <w:t xml:space="preserve">. They are the </w:t>
+      </w:r>
+      <w:r>
+        <w:rPr>
+          <w:i/>
+          <w:lang w:val="en-US"/>
+        </w:rPr>
+        <w:t xml:space="preserve">Publish and Subscribe Architecture, </w:t>
+      </w:r>
+      <w:r>
+        <w:rPr>
+          <w:i/>
+          <w:lang w:val="en-US"/>
+        </w:rPr>
+        <w:t xml:space="preserve">Client-Server Architecture and </w:t>
+      </w:r>
+      <w:r>
+        <w:rPr>
+          <w:lang w:val="en-US"/>
+        </w:rPr>
+        <w:t xml:space="preserve">the </w:t>
+      </w:r>
+      <w:r>
+        <w:rPr>
+          <w:i/>
+          <w:lang w:val="en-US"/>
+        </w:rPr>
+        <w:t>Pipeline Architecture.</w:t>
+      </w:r>
+      <w:r>
+        <w:rPr>
+          <w:i/>
+          <w:lang w:val="en-US"/>
+        </w:rPr>
+        <w:t xml:space="preserve"> They all have different uses for different contexts, which I will explain below.</w:t>
+      </w:r>
+    </w:p>
+    <w:p>
+      <w:pPr>
+        <w:rPr>
+          <w:i/>
+          <w:lang w:val="en-US"/>
+        </w:rPr>
+      </w:pPr>
+    </w:p>
+    <w:p>
+      <w:pPr>
+        <w:rPr>
+          <w:lang w:val="en-US"/>
+        </w:rPr>
+      </w:pPr>
+      <w:r>
+        <w:rPr>
+          <w:b/>
+          <w:lang w:val="en-US"/>
+        </w:rPr>
+        <w:t>Publish and Subscribe Architecture</w:t>
+      </w:r>
+      <w:r>
+        <w:rPr>
+          <w:lang w:val="en-US"/>
+        </w:rPr>
+        <w:t xml:space="preserve"> –</w:t>
+      </w:r>
+      <w:r>
+        <w:rPr>
+          <w:lang w:val="en-US"/>
+        </w:rPr>
+        <w:t xml:space="preserve"> This architecture is mainly used for the Clients</w:t>
+      </w:r>
+      <w:r>
+        <w:rPr>
+          <w:lang w:val="en-US"/>
+        </w:rPr>
+        <w:t xml:space="preserve">, </w:t>
+      </w:r>
+      <w:r>
+        <w:rPr>
+          <w:lang w:val="en-US"/>
+        </w:rPr>
+        <w:t>where the Server acts as the publisher and the various Clients acts as subscribers.</w:t>
+      </w:r>
+      <w:r>
+        <w:rPr>
+          <w:lang w:val="en-US"/>
+        </w:rPr>
+        <w:t xml:space="preserve"> W</w:t>
+      </w:r>
+      <w:r>
+        <w:rPr>
+          <w:lang w:val="en-US"/>
+        </w:rPr>
+        <w:t xml:space="preserve">henever an event occurs, such as a route </w:t>
+      </w:r>
+      <w:r>
+        <w:rPr>
+          <w:lang w:val="en-US"/>
+        </w:rPr>
+        <w:t xml:space="preserve">being discontinued, </w:t>
+      </w:r>
+      <w:r>
+        <w:rPr>
+          <w:lang w:val="en-US"/>
+        </w:rPr>
+        <w:t>all</w:t>
+      </w:r>
+      <w:r>
+        <w:rPr>
+          <w:lang w:val="en-US"/>
+        </w:rPr>
+        <w:t xml:space="preserve"> the clients are notified, as the server “publishes” this information to all.</w:t>
+      </w:r>
+    </w:p>
+    <w:p>
+      <w:pPr>
+        <w:rPr>
+          <w:lang w:val="en-US"/>
+        </w:rPr>
+      </w:pPr>
+    </w:p>
+    <w:p>
+      <w:pPr>
+        <w:rPr>
+          <w:lang w:val="en-US"/>
+        </w:rPr>
+      </w:pPr>
+      <w:r>
+        <w:rPr>
+          <w:b/>
+          <w:lang w:val="en-US"/>
+        </w:rPr>
+        <w:t>Client-Server Architecture</w:t>
+      </w:r>
+      <w:r>
+        <w:rPr>
+          <w:lang w:val="en-US"/>
+        </w:rPr>
+        <w:t xml:space="preserve"> –</w:t>
+      </w:r>
+      <w:r>
+        <w:rPr>
+          <w:lang w:val="en-US"/>
+        </w:rPr>
+        <w:t xml:space="preserve"> This Architecture is mainly used to link the various </w:t>
+      </w:r>
+      <w:r>
+        <w:rPr>
+          <w:lang w:val="en-US"/>
+        </w:rPr>
+        <w:t>clients (</w:t>
+      </w:r>
+      <w:r>
+        <w:rPr>
+          <w:lang w:val="en-US"/>
+        </w:rPr>
+        <w:t>such as Managers and Cl</w:t>
       </w:r>
       <w:bookmarkStart w:id="0" w:name="_GoBack"/>
       <w:bookmarkEnd w:id="0"/>
@@ -147,12 +337,35 @@
         <w:rPr>
           <w:lang w:val="en-US"/>
         </w:rPr>
-        <w:br w:type="page"/>
+        <w:t>erks</w:t>
+      </w:r>
+      <w:r>
+        <w:rPr>
+          <w:lang w:val="en-US"/>
+        </w:rPr>
+        <w:t>) together.</w:t>
+      </w:r>
+      <w:r>
+        <w:rPr>
+          <w:lang w:val="en-US"/>
+        </w:rPr>
+        <w:t xml:space="preserve"> For data to be retrieved and sent o</w:t>
+      </w:r>
+      <w:r>
+        <w:rPr>
+          <w:lang w:val="en-US"/>
+        </w:rPr>
+        <w:t xml:space="preserve">ut, each of the clients must be connected to the </w:t>
+      </w:r>
+      <w:r>
+        <w:rPr>
+          <w:lang w:val="en-US"/>
+        </w:rPr>
+        <w:t>server - which will then delegate and dispatch work to other classes, and will return the response back to the client, which is a centralized solution.</w:t>
       </w:r>
     </w:p>
     <w:p>
       <w:pPr>
-        <w:pStyle w:val="Heading1"/>
         <w:rPr>
           <w:lang w:val="en-US"/>
         </w:rPr>
@@ -160,11 +373,198 @@
     </w:p>
     <w:p>
       <w:pPr>
+        <w:rPr>
+          <w:lang w:val="en-US"/>
+        </w:rPr>
+      </w:pPr>
+      <w:r>
+        <w:rPr>
+          <w:lang w:val="en-US"/>
+        </w:rPr>
+        <w:t xml:space="preserve">Pipeline Architecture </w:t>
+      </w:r>
+      <w:r>
+        <w:rPr>
+          <w:lang w:val="en-US"/>
+        </w:rPr>
+        <w:t>–</w:t>
+      </w:r>
+      <w:r>
+        <w:rPr>
+          <w:lang w:val="en-US"/>
+        </w:rPr>
+        <w:t xml:space="preserve"> The Event Manager is responsible for recording and storing business </w:t>
+      </w:r>
+      <w:r>
+        <w:rPr>
+          <w:lang w:val="en-US"/>
+        </w:rPr>
+        <w:t>events for each time it occurs. It makes sense to have a one-way Pipeline Relationship, where the Event Manager records an event, the pipe (black arrow) represents the event data being sent to the logger, where it is saved to in an XML file.</w:t>
+      </w:r>
+      <w:r>
+        <w:rPr>
+          <w:lang w:val="en-US"/>
+        </w:rPr>
+        <w:t xml:space="preserve"> I personally did not think it needed a </w:t>
+      </w:r>
+      <w:r>
+        <w:rPr>
+          <w:lang w:val="en-US"/>
+        </w:rPr>
+        <w:t>two-way</w:t>
+      </w:r>
+      <w:r>
+        <w:rPr>
+          <w:lang w:val="en-US"/>
+        </w:rPr>
+        <w:t xml:space="preserve"> relationship, so the Pipeline Architecture was a good solution.</w:t>
+      </w:r>
+    </w:p>
+    <w:p>
+      <w:pPr>
+        <w:rPr>
+          <w:lang w:val="en-US"/>
+        </w:rPr>
+      </w:pPr>
+      <w:r>
+        <w:rPr>
+          <w:lang w:val="en-US"/>
+        </w:rPr>
+        <w:drawing>
+          <wp:anchor distT="0" distB="0" distL="114300" distR="114300" simplePos="0" relativeHeight="251658240" behindDoc="0" locked="0" layoutInCell="1" allowOverlap="1" wp14:anchorId="11B72C46" wp14:editId="744A4721">
+            <wp:simplePos x="0" y="0"/>
+            <wp:positionH relativeFrom="column">
+              <wp:posOffset>162192</wp:posOffset>
+            </wp:positionH>
+            <wp:positionV relativeFrom="paragraph">
+              <wp:posOffset>13602</wp:posOffset>
+            </wp:positionV>
+            <wp:extent cx="5396230" cy="3416935"/>
+            <wp:effectExtent l="0" t="0" r="0" b="12065"/>
+            <wp:wrapTight wrapText="bothSides">
+              <wp:wrapPolygon edited="0">
+                <wp:start x="5897" y="0"/>
+                <wp:lineTo x="5795" y="1445"/>
+                <wp:lineTo x="8134" y="2730"/>
+                <wp:lineTo x="10777" y="2730"/>
+                <wp:lineTo x="6100" y="3532"/>
+                <wp:lineTo x="5389" y="3854"/>
+                <wp:lineTo x="5694" y="6262"/>
+                <wp:lineTo x="6304" y="7868"/>
+                <wp:lineTo x="6710" y="7868"/>
+                <wp:lineTo x="5694" y="10116"/>
+                <wp:lineTo x="2745" y="11721"/>
+                <wp:lineTo x="0" y="12845"/>
+                <wp:lineTo x="0" y="13487"/>
+                <wp:lineTo x="9557" y="15575"/>
+                <wp:lineTo x="9557" y="15735"/>
+                <wp:lineTo x="10675" y="18144"/>
+                <wp:lineTo x="10777" y="18144"/>
+                <wp:lineTo x="9659" y="18465"/>
+                <wp:lineTo x="9354" y="21516"/>
+                <wp:lineTo x="21453" y="21516"/>
+                <wp:lineTo x="21453" y="21034"/>
+                <wp:lineTo x="17284" y="20713"/>
+                <wp:lineTo x="17589" y="18465"/>
+                <wp:lineTo x="16979" y="18304"/>
+                <wp:lineTo x="11285" y="18144"/>
+                <wp:lineTo x="20334" y="17502"/>
+                <wp:lineTo x="20538" y="17020"/>
+                <wp:lineTo x="16776" y="15575"/>
+                <wp:lineTo x="16979" y="14290"/>
+                <wp:lineTo x="16166" y="13648"/>
+                <wp:lineTo x="13421" y="13006"/>
+                <wp:lineTo x="14742" y="13006"/>
+                <wp:lineTo x="16369" y="11561"/>
+                <wp:lineTo x="16369" y="10276"/>
+                <wp:lineTo x="15962" y="9473"/>
+                <wp:lineTo x="14946" y="7868"/>
+                <wp:lineTo x="15556" y="7868"/>
+                <wp:lineTo x="16369" y="6262"/>
+                <wp:lineTo x="16267" y="5299"/>
+                <wp:lineTo x="17589" y="4014"/>
+                <wp:lineTo x="16979" y="3532"/>
+                <wp:lineTo x="10777" y="2730"/>
+                <wp:lineTo x="17386" y="2730"/>
+                <wp:lineTo x="17792" y="482"/>
+                <wp:lineTo x="15149" y="0"/>
+                <wp:lineTo x="5897" y="0"/>
+              </wp:wrapPolygon>
+            </wp:wrapTight>
+            <wp:docPr id="1" name="Picture 1"/>
+            <wp:cNvGraphicFramePr>
+              <a:graphicFrameLocks xmlns:a="http://schemas.openxmlformats.org/drawingml/2006/main" noChangeAspect="1"/>
+            </wp:cNvGraphicFramePr>
+            <a:graphic xmlns:a="http://schemas.openxmlformats.org/drawingml/2006/main">
+              <a:graphicData uri="http://schemas.openxmlformats.org/drawingml/2006/picture">
+                <pic:pic xmlns:pic="http://schemas.openxmlformats.org/drawingml/2006/picture">
+                  <pic:nvPicPr>
+                    <pic:cNvPr id="1" name=""/>
+                    <pic:cNvPicPr/>
+                  </pic:nvPicPr>
+                  <pic:blipFill>
+                    <a:blip r:embed="rId7">
+                      <a:extLst>
+                        <a:ext uri="{28A0092B-C50C-407E-A947-70E740481C1C}">
+                          <a14:useLocalDpi xmlns:a14="http://schemas.microsoft.com/office/drawing/2010/main" val="0"/>
+                        </a:ext>
+                      </a:extLst>
+                    </a:blip>
+                    <a:stretch>
+                      <a:fillRect/>
+                    </a:stretch>
+                  </pic:blipFill>
+                  <pic:spPr>
+                    <a:xfrm>
+                      <a:off x="0" y="0"/>
+                      <a:ext cx="5396230" cy="3416935"/>
+                    </a:xfrm>
+                    <a:prstGeom prst="rect">
+                      <a:avLst/>
+                    </a:prstGeom>
+                  </pic:spPr>
+                </pic:pic>
+              </a:graphicData>
+            </a:graphic>
+            <wp14:sizeRelH relativeFrom="page">
+              <wp14:pctWidth>0</wp14:pctWidth>
+            </wp14:sizeRelH>
+            <wp14:sizeRelV relativeFrom="page">
+              <wp14:pctHeight>0</wp14:pctHeight>
+            </wp14:sizeRelV>
+          </wp:anchor>
+        </w:drawing>
+      </w:r>
+    </w:p>
+    <w:p>
+      <w:pPr>
+        <w:rPr>
+          <w:i/>
+          <w:lang w:val="en-US"/>
+        </w:rPr>
+      </w:pPr>
+      <w:r>
+        <w:rPr>
+          <w:lang w:val="en-US"/>
+        </w:rPr>
+        <w:br w:type="page"/>
+      </w:r>
+    </w:p>
+    <w:p>
+      <w:pPr>
         <w:pStyle w:val="Heading1"/>
         <w:rPr>
           <w:lang w:val="en-US"/>
         </w:rPr>
       </w:pPr>
+    </w:p>
+    <w:p>
+      <w:pPr>
+        <w:pStyle w:val="Heading1"/>
+        <w:rPr>
+          <w:lang w:val="en-US"/>
+        </w:rPr>
+      </w:pPr>
       <w:r>
         <w:rPr>
           <w:lang w:val="en-US"/>
@@ -182,8 +582,16 @@
           <w:lang w:val="en-US"/>
         </w:rPr>
         <w:tab/>
-        <w:t>Test Cases for KPSmart</w:t>
-      </w:r>
+        <w:t xml:space="preserve">Test Cases for </w:t>
+      </w:r>
+      <w:proofErr w:type="spellStart"/>
+      <w:r>
+        <w:rPr>
+          <w:lang w:val="en-US"/>
+        </w:rPr>
+        <w:t>KPSmart</w:t>
+      </w:r>
+      <w:proofErr w:type="spellEnd"/>
     </w:p>
     <w:p>
       <w:pPr>
@@ -259,7 +667,21 @@
         <w:rPr>
           <w:lang w:val="en-US"/>
         </w:rPr>
-        <w:t xml:space="preserve"> Logging in into the KPSmart Program</w:t>
+        <w:t xml:space="preserve"> Logging in into the </w:t>
+      </w:r>
+      <w:proofErr w:type="spellStart"/>
+      <w:r>
+        <w:rPr>
+          <w:lang w:val="en-US"/>
+        </w:rPr>
+        <w:t>KPSmart</w:t>
+      </w:r>
+      <w:proofErr w:type="spellEnd"/>
+      <w:r>
+        <w:rPr>
+          <w:lang w:val="en-US"/>
+        </w:rPr>
+        <w:t xml:space="preserve"> Program</w:t>
       </w:r>
     </w:p>
     <w:p>
@@ -526,8 +948,16 @@
               <w:rPr>
                 <w:lang w:val="en-US"/>
               </w:rPr>
-              <w:t xml:space="preserve"> linusgo</w:t>
-            </w:r>
+              <w:t xml:space="preserve"> </w:t>
+            </w:r>
+            <w:proofErr w:type="spellStart"/>
+            <w:r>
+              <w:rPr>
+                <w:lang w:val="en-US"/>
+              </w:rPr>
+              <w:t>linusgo</w:t>
+            </w:r>
+            <w:proofErr w:type="spellEnd"/>
           </w:p>
           <w:p>
             <w:pPr>
@@ -620,8 +1050,16 @@
               <w:rPr>
                 <w:lang w:val="en-US"/>
               </w:rPr>
-              <w:t>Username: linusgo</w:t>
-            </w:r>
+              <w:t xml:space="preserve">Username: </w:t>
+            </w:r>
+            <w:proofErr w:type="spellStart"/>
+            <w:r>
+              <w:rPr>
+                <w:lang w:val="en-US"/>
+              </w:rPr>
+              <w:t>linusgo</w:t>
+            </w:r>
+            <w:proofErr w:type="spellEnd"/>
           </w:p>
           <w:p>
             <w:pPr>
@@ -639,8 +1077,16 @@
               <w:rPr>
                 <w:lang w:val="en-US"/>
               </w:rPr>
-              <w:t>word: blahblah</w:t>
-            </w:r>
+              <w:t xml:space="preserve">word: </w:t>
+            </w:r>
+            <w:proofErr w:type="spellStart"/>
+            <w:r>
+              <w:rPr>
+                <w:lang w:val="en-US"/>
+              </w:rPr>
+              <w:t>blahblah</w:t>
+            </w:r>
+            <w:proofErr w:type="spellEnd"/>
           </w:p>
         </w:tc>
         <w:tc>
@@ -741,20 +1187,42 @@
               <w:rPr>
                 <w:lang w:val="en-US"/>
               </w:rPr>
-              <w:t>[Username: linusgo</w:t>
-            </w:r>
-          </w:p>
-          <w:p>
-            <w:pPr>
-              <w:rPr>
-                <w:lang w:val="en-US"/>
-              </w:rPr>
-            </w:pPr>
-            <w:r>
-              <w:rPr>
-                <w:lang w:val="en-US"/>
-              </w:rPr>
-              <w:t>Password: blahblah]</w:t>
+              <w:t xml:space="preserve">[Username: </w:t>
+            </w:r>
+            <w:proofErr w:type="spellStart"/>
+            <w:r>
+              <w:rPr>
+                <w:lang w:val="en-US"/>
+              </w:rPr>
+              <w:t>linusgo</w:t>
+            </w:r>
+            <w:proofErr w:type="spellEnd"/>
+          </w:p>
+          <w:p>
+            <w:pPr>
+              <w:rPr>
+                <w:lang w:val="en-US"/>
+              </w:rPr>
+            </w:pPr>
+            <w:r>
+              <w:rPr>
+                <w:lang w:val="en-US"/>
+              </w:rPr>
+              <w:t xml:space="preserve">Password: </w:t>
+            </w:r>
+            <w:proofErr w:type="spellStart"/>
+            <w:r>
+              <w:rPr>
+                <w:lang w:val="en-US"/>
+              </w:rPr>
+              <w:t>blahblah</w:t>
+            </w:r>
+            <w:proofErr w:type="spellEnd"/>
+            <w:r>
+              <w:rPr>
+                <w:lang w:val="en-US"/>
+              </w:rPr>
+              <w:t>]</w:t>
             </w:r>
           </w:p>
         </w:tc>
@@ -5365,6 +5833,44 @@
     </w:sectPr>
   </w:body>
 </w:document>
+</file>
+
+<file path=word/endnotes.xml><?xml version="1.0" encoding="utf-8"?>
+<w:endnotes xmlns:wpc="http://schemas.microsoft.com/office/word/2010/wordprocessingCanvas" xmlns:mo="http://schemas.microsoft.com/office/mac/office/2008/main" xmlns:mc="http://schemas.openxmlformats.org/markup-compatibility/2006" xmlns:mv="urn:schemas-microsoft-com:mac:vml" xmlns:o="urn:schemas-microsoft-com:office:office" xmlns:r="http://schemas.openxmlformats.org/officeDocument/2006/relationships" xmlns:m="http://schemas.openxmlformats.org/officeDocument/2006/math" xmlns:v="urn:schemas-microsoft-com:vml" xmlns:wp14="http://schemas.microsoft.com/office/word/2010/wordprocessingDrawing" xmlns:wp="http://schemas.openxmlformats.org/drawingml/2006/wordprocessingDrawing" xmlns:w10="urn:schemas-microsoft-com:office:word" xmlns:w="http://schemas.openxmlformats.org/wordprocessingml/2006/main" xmlns:w14="http://schemas.microsoft.com/office/word/2010/wordml" xmlns:w15="http://schemas.microsoft.com/office/word/2012/wordml" xmlns:wpg="http://schemas.microsoft.com/office/word/2010/wordprocessingGroup" xmlns:wpi="http://schemas.microsoft.com/office/word/2010/wordprocessingInk" xmlns:wne="http://schemas.microsoft.com/office/word/2006/wordml" xmlns:wps="http://schemas.microsoft.com/office/word/2010/wordprocessingShape" mc:Ignorable="w14 w15 wp14">
+  <w:endnote w:type="separator" w:id="-1">
+    <w:p>
+      <w:r>
+        <w:separator/>
+      </w:r>
+    </w:p>
+  </w:endnote>
+  <w:endnote w:type="continuationSeparator" w:id="0">
+    <w:p>
+      <w:r>
+        <w:continuationSeparator/>
+      </w:r>
+    </w:p>
+  </w:endnote>
+</w:endnotes>
+</file>
+
+<file path=word/footnotes.xml><?xml version="1.0" encoding="utf-8"?>
+<w:footnotes xmlns:wpc="http://schemas.microsoft.com/office/word/2010/wordprocessingCanvas" xmlns:mo="http://schemas.microsoft.com/office/mac/office/2008/main" xmlns:mc="http://schemas.openxmlformats.org/markup-compatibility/2006" xmlns:mv="urn:schemas-microsoft-com:mac:vml" xmlns:o="urn:schemas-microsoft-com:office:office" xmlns:r="http://schemas.openxmlformats.org/officeDocument/2006/relationships" xmlns:m="http://schemas.openxmlformats.org/officeDocument/2006/math" xmlns:v="urn:schemas-microsoft-com:vml" xmlns:wp14="http://schemas.microsoft.com/office/word/2010/wordprocessingDrawing" xmlns:wp="http://schemas.openxmlformats.org/drawingml/2006/wordprocessingDrawing" xmlns:w10="urn:schemas-microsoft-com:office:word" xmlns:w="http://schemas.openxmlformats.org/wordprocessingml/2006/main" xmlns:w14="http://schemas.microsoft.com/office/word/2010/wordml" xmlns:w15="http://schemas.microsoft.com/office/word/2012/wordml" xmlns:wpg="http://schemas.microsoft.com/office/word/2010/wordprocessingGroup" xmlns:wpi="http://schemas.microsoft.com/office/word/2010/wordprocessingInk" xmlns:wne="http://schemas.microsoft.com/office/word/2006/wordml" xmlns:wps="http://schemas.microsoft.com/office/word/2010/wordprocessingShape" mc:Ignorable="w14 w15 wp14">
+  <w:footnote w:type="separator" w:id="-1">
+    <w:p>
+      <w:r>
+        <w:separator/>
+      </w:r>
+    </w:p>
+  </w:footnote>
+  <w:footnote w:type="continuationSeparator" w:id="0">
+    <w:p>
+      <w:r>
+        <w:continuationSeparator/>
+      </w:r>
+    </w:p>
+  </w:footnote>
+</w:footnotes>
 </file>
 
 <file path=word/numbering.xml><?xml version="1.0" encoding="utf-8"?>
@@ -6447,6 +6953,48 @@
       </w:tblCellMar>
     </w:tblPr>
   </w:style>
+  <w:style w:type="paragraph" w:styleId="Header">
+    <w:name w:val="header"/>
+    <w:basedOn w:val="Normal"/>
+    <w:link w:val="HeaderChar"/>
+    <w:uiPriority w:val="99"/>
+    <w:unhideWhenUsed/>
+    <w:rsid w:val="00A93749"/>
+    <w:pPr>
+      <w:tabs>
+        <w:tab w:val="center" w:pos="4513"/>
+        <w:tab w:val="right" w:pos="9026"/>
+      </w:tabs>
+    </w:pPr>
+  </w:style>
+  <w:style w:type="character" w:customStyle="1" w:styleId="HeaderChar">
+    <w:name w:val="Header Char"/>
+    <w:basedOn w:val="DefaultParagraphFont"/>
+    <w:link w:val="Header"/>
+    <w:uiPriority w:val="99"/>
+    <w:rsid w:val="00A93749"/>
+  </w:style>
+  <w:style w:type="paragraph" w:styleId="Footer">
+    <w:name w:val="footer"/>
+    <w:basedOn w:val="Normal"/>
+    <w:link w:val="FooterChar"/>
+    <w:uiPriority w:val="99"/>
+    <w:unhideWhenUsed/>
+    <w:rsid w:val="00A93749"/>
+    <w:pPr>
+      <w:tabs>
+        <w:tab w:val="center" w:pos="4513"/>
+        <w:tab w:val="right" w:pos="9026"/>
+      </w:tabs>
+    </w:pPr>
+  </w:style>
+  <w:style w:type="character" w:customStyle="1" w:styleId="FooterChar">
+    <w:name w:val="Footer Char"/>
+    <w:basedOn w:val="DefaultParagraphFont"/>
+    <w:link w:val="Footer"/>
+    <w:uiPriority w:val="99"/>
+    <w:rsid w:val="00A93749"/>
+  </w:style>
 </w:styles>
 </file>
 

</xml_diff>